<commit_message>
corrections for report script
</commit_message>
<xml_diff>
--- a/Real-time-Estimates_Prelim_automated_v3.docx
+++ b/Real-time-Estimates_Prelim_automated_v3.docx
@@ -109,7 +109,7 @@
         <w:pStyle w:val="FirstParagraph"/>
       </w:pPr>
       <w:r>
-        <w:t xml:space="preserve">This script constructs real-time winter-run redd dewatering estimates based on most recent data available from CDFW (August 31, 2023) for winter-run data and dewatering estimates from USFWS (2006; see citation). Data are also available in the YYYY Winter-run Data file.xls online at</w:t>
+        <w:t xml:space="preserve">This script constructs real-time winter-run redd dewatering estimates based on most recent data available from CDFW (September 6, 2023) for winter-run data and dewatering estimates from USFWS (2006; see citation). Data are also available in the YYYY Winter-run Data file.xls online at</w:t>
       </w:r>
       <w:r>
         <w:t xml:space="preserve"> </w:t>
@@ -164,7 +164,7 @@
         <w:t xml:space="preserve"> </w:t>
       </w:r>
       <w:r>
-        <w:t xml:space="preserve">Winter-run redds. There is no real time data on Fall-run redd counts and instead that data is predicted based estimated dewatering percentages from USFWS (2006). It is important to note that until data collection is completed for the year these are the</w:t>
+        <w:t xml:space="preserve">Winter-run redds. It is important to note that until data collection is completed for the year these are the</w:t>
       </w:r>
       <w:r>
         <w:t xml:space="preserve"> </w:t>
@@ -180,7 +180,7 @@
         <w:t xml:space="preserve"> </w:t>
       </w:r>
       <w:r>
-        <w:t xml:space="preserve">number of possible redds. The Winter-run number will always expand upon final analysis but gives an in-season guard rail of the minimum number of redds this year. Fall-run predictions may expand or contract depending on updates from real time operations. From 2018-2021, female expansion has ranged from 0.31 to 1.31 with a 0.7 average, thus we may expect the final number of Winter-run redds to be closer to 590 redds using average expansion on data this year, and using this value, 5.9 redds dewatered would be at the 1% population loss.</w:t>
+        <w:t xml:space="preserve">number of possible redds. The Winter-run number will always expand upon final analysis but gives an in-season guard rail of the minimum number of redds this year. From 2018-2021, female expansion has ranged from 0.31 to 1.31 with a 0.7 average, thus we may expect the final number of Winter-run redds to be closer to 590 redds using average expansion on data this year, and using this value, 5.9 redds dewatered would be at the 1% population loss.</w:t>
       </w:r>
     </w:p>
     <w:p>
@@ -188,7 +188,15 @@
         <w:pStyle w:val="BodyText"/>
       </w:pPr>
       <w:r>
-        <w:t xml:space="preserve">As of August 31, 2023,</w:t>
+        <w:t xml:space="preserve">##Chinook Salmon Dewatered Redd Estimates</w:t>
+      </w:r>
+    </w:p>
+    <w:p>
+      <w:pPr>
+        <w:pStyle w:val="BodyText"/>
+      </w:pPr>
+      <w:r>
+        <w:t xml:space="preserve">As of September 6, 2023,</w:t>
       </w:r>
       <w:r>
         <w:t xml:space="preserve"> </w:t>
@@ -265,7 +273,15 @@
         <w:t xml:space="preserve"> </w:t>
       </w:r>
       <w:r>
-        <w:t xml:space="preserve">shallow water redds of concern. Depending on real-time flow information, scenario, and 100 and 250 cfs buffers, between</w:t>
+        <w:t xml:space="preserve">shallow water redds of concern.</w:t>
+      </w:r>
+    </w:p>
+    <w:p>
+      <w:pPr>
+        <w:pStyle w:val="BodyText"/>
+      </w:pPr>
+      <w:r>
+        <w:t xml:space="preserve">There is no real time data on fall-run redd counts. Estimates are predicted based estimated dewatering percentages from USFWS (2006) and spring-run and fall-run spawn timing based on fresh female carcasses encountered by week, 2003 through 2022. Estimated emergence dates based on river water temperatures during fall-run period at CCR gauge in 2011 that closely mimics 2023 summer water temperatures. Fall-run dewatered redd estimates range from</w:t>
       </w:r>
       <w:r>
         <w:t xml:space="preserve"> </w:t>
@@ -275,13 +291,13 @@
           <w:bCs/>
           <w:b/>
         </w:rPr>
-        <w:t xml:space="preserve">1.4</w:t>
-      </w:r>
-      <w:r>
-        <w:t xml:space="preserve"> </w:t>
-      </w:r>
-      <w:r>
-        <w:t xml:space="preserve">and</w:t>
+        <w:t xml:space="preserve">5.4</w:t>
+      </w:r>
+      <w:r>
+        <w:t xml:space="preserve"> </w:t>
+      </w:r>
+      <w:r>
+        <w:t xml:space="preserve">to</w:t>
       </w:r>
       <w:r>
         <w:t xml:space="preserve"> </w:t>
@@ -291,13 +307,10 @@
           <w:bCs/>
           <w:b/>
         </w:rPr>
-        <w:t xml:space="preserve">12.3%</w:t>
-      </w:r>
-      <w:r>
-        <w:t xml:space="preserve"> </w:t>
-      </w:r>
-      <w:r>
-        <w:t xml:space="preserve">Fall-run redds are estimated to be dewatered.</w:t>
+        <w:t xml:space="preserve">10.5%</w:t>
+      </w:r>
+      <w:r>
+        <w:t xml:space="preserve">.</w:t>
       </w:r>
     </w:p>
     <w:bookmarkEnd w:id="21"/>
@@ -514,55 +527,55 @@
               <w:jc w:val="left"/>
             </w:pPr>
             <w:r>
-              <w:t xml:space="preserve">6617</w:t>
-            </w:r>
-          </w:p>
-        </w:tc>
-        <w:tc>
-          <w:tcPr/>
-          <w:p>
-            <w:pPr>
-              <w:pStyle w:val="Compact"/>
-              <w:jc w:val="left"/>
-            </w:pPr>
-            <w:r>
-              <w:t xml:space="preserve">6107</w:t>
-            </w:r>
-          </w:p>
-        </w:tc>
-        <w:tc>
-          <w:tcPr/>
-          <w:p>
-            <w:pPr>
-              <w:pStyle w:val="Compact"/>
-              <w:jc w:val="left"/>
-            </w:pPr>
-            <w:r>
-              <w:t xml:space="preserve">5541</w:t>
-            </w:r>
-          </w:p>
-        </w:tc>
-        <w:tc>
-          <w:tcPr/>
-          <w:p>
-            <w:pPr>
-              <w:pStyle w:val="Compact"/>
-              <w:jc w:val="left"/>
-            </w:pPr>
-            <w:r>
-              <w:t xml:space="preserve">5248</w:t>
-            </w:r>
-          </w:p>
-        </w:tc>
-        <w:tc>
-          <w:tcPr/>
-          <w:p>
-            <w:pPr>
-              <w:pStyle w:val="Compact"/>
-              <w:jc w:val="left"/>
-            </w:pPr>
-            <w:r>
-              <w:t xml:space="preserve">5415</w:t>
+              <w:t xml:space="preserve">5250</w:t>
+            </w:r>
+          </w:p>
+        </w:tc>
+        <w:tc>
+          <w:tcPr/>
+          <w:p>
+            <w:pPr>
+              <w:pStyle w:val="Compact"/>
+              <w:jc w:val="left"/>
+            </w:pPr>
+            <w:r>
+              <w:t xml:space="preserve">7477</w:t>
+            </w:r>
+          </w:p>
+        </w:tc>
+        <w:tc>
+          <w:tcPr/>
+          <w:p>
+            <w:pPr>
+              <w:pStyle w:val="Compact"/>
+              <w:jc w:val="left"/>
+            </w:pPr>
+            <w:r>
+              <w:t xml:space="preserve">7363</w:t>
+            </w:r>
+          </w:p>
+        </w:tc>
+        <w:tc>
+          <w:tcPr/>
+          <w:p>
+            <w:pPr>
+              <w:pStyle w:val="Compact"/>
+              <w:jc w:val="left"/>
+            </w:pPr>
+            <w:r>
+              <w:t xml:space="preserve">7363</w:t>
+            </w:r>
+          </w:p>
+        </w:tc>
+        <w:tc>
+          <w:tcPr/>
+          <w:p>
+            <w:pPr>
+              <w:pStyle w:val="Compact"/>
+              <w:jc w:val="left"/>
+            </w:pPr>
+            <w:r>
+              <w:t xml:space="preserve">7379</w:t>
             </w:r>
           </w:p>
         </w:tc>
@@ -662,55 +675,55 @@
               <w:jc w:val="left"/>
             </w:pPr>
             <w:r>
-              <w:t xml:space="preserve">16</w:t>
-            </w:r>
-          </w:p>
-        </w:tc>
-        <w:tc>
-          <w:tcPr/>
-          <w:p>
-            <w:pPr>
-              <w:pStyle w:val="Compact"/>
-              <w:jc w:val="left"/>
-            </w:pPr>
-            <w:r>
-              <w:t xml:space="preserve">4</w:t>
-            </w:r>
-          </w:p>
-        </w:tc>
-        <w:tc>
-          <w:tcPr/>
-          <w:p>
-            <w:pPr>
-              <w:pStyle w:val="Compact"/>
-              <w:jc w:val="left"/>
-            </w:pPr>
-            <w:r>
-              <w:t xml:space="preserve">6</w:t>
-            </w:r>
-          </w:p>
-        </w:tc>
-        <w:tc>
-          <w:tcPr/>
-          <w:p>
-            <w:pPr>
-              <w:pStyle w:val="Compact"/>
-              <w:jc w:val="left"/>
-            </w:pPr>
-            <w:r>
-              <w:t xml:space="preserve">6</w:t>
-            </w:r>
-          </w:p>
-        </w:tc>
-        <w:tc>
-          <w:tcPr/>
-          <w:p>
-            <w:pPr>
-              <w:pStyle w:val="Compact"/>
-              <w:jc w:val="left"/>
-            </w:pPr>
-            <w:r>
-              <w:t xml:space="preserve">6</w:t>
+              <w:t xml:space="preserve">14</w:t>
+            </w:r>
+          </w:p>
+        </w:tc>
+        <w:tc>
+          <w:tcPr/>
+          <w:p>
+            <w:pPr>
+              <w:pStyle w:val="Compact"/>
+              <w:jc w:val="left"/>
+            </w:pPr>
+            <w:r>
+              <w:t xml:space="preserve">3</w:t>
+            </w:r>
+          </w:p>
+        </w:tc>
+        <w:tc>
+          <w:tcPr/>
+          <w:p>
+            <w:pPr>
+              <w:pStyle w:val="Compact"/>
+              <w:jc w:val="left"/>
+            </w:pPr>
+            <w:r>
+              <w:t xml:space="preserve">3</w:t>
+            </w:r>
+          </w:p>
+        </w:tc>
+        <w:tc>
+          <w:tcPr/>
+          <w:p>
+            <w:pPr>
+              <w:pStyle w:val="Compact"/>
+              <w:jc w:val="left"/>
+            </w:pPr>
+            <w:r>
+              <w:t xml:space="preserve">3</w:t>
+            </w:r>
+          </w:p>
+        </w:tc>
+        <w:tc>
+          <w:tcPr/>
+          <w:p>
+            <w:pPr>
+              <w:pStyle w:val="Compact"/>
+              <w:jc w:val="left"/>
+            </w:pPr>
+            <w:r>
+              <w:t xml:space="preserve">3</w:t>
             </w:r>
           </w:p>
         </w:tc>
@@ -736,55 +749,55 @@
               <w:jc w:val="left"/>
             </w:pPr>
             <w:r>
-              <w:t xml:space="preserve">4.6</w:t>
-            </w:r>
-          </w:p>
-        </w:tc>
-        <w:tc>
-          <w:tcPr/>
-          <w:p>
-            <w:pPr>
-              <w:pStyle w:val="Compact"/>
-              <w:jc w:val="left"/>
-            </w:pPr>
-            <w:r>
-              <w:t xml:space="preserve">1.2</w:t>
-            </w:r>
-          </w:p>
-        </w:tc>
-        <w:tc>
-          <w:tcPr/>
-          <w:p>
-            <w:pPr>
-              <w:pStyle w:val="Compact"/>
-              <w:jc w:val="left"/>
-            </w:pPr>
-            <w:r>
-              <w:t xml:space="preserve">1.7</w:t>
-            </w:r>
-          </w:p>
-        </w:tc>
-        <w:tc>
-          <w:tcPr/>
-          <w:p>
-            <w:pPr>
-              <w:pStyle w:val="Compact"/>
-              <w:jc w:val="left"/>
-            </w:pPr>
-            <w:r>
-              <w:t xml:space="preserve">1.7</w:t>
-            </w:r>
-          </w:p>
-        </w:tc>
-        <w:tc>
-          <w:tcPr/>
-          <w:p>
-            <w:pPr>
-              <w:pStyle w:val="Compact"/>
-              <w:jc w:val="left"/>
-            </w:pPr>
-            <w:r>
-              <w:t xml:space="preserve">1.7</w:t>
+              <w:t xml:space="preserve">4</w:t>
+            </w:r>
+          </w:p>
+        </w:tc>
+        <w:tc>
+          <w:tcPr/>
+          <w:p>
+            <w:pPr>
+              <w:pStyle w:val="Compact"/>
+              <w:jc w:val="left"/>
+            </w:pPr>
+            <w:r>
+              <w:t xml:space="preserve">0.9</w:t>
+            </w:r>
+          </w:p>
+        </w:tc>
+        <w:tc>
+          <w:tcPr/>
+          <w:p>
+            <w:pPr>
+              <w:pStyle w:val="Compact"/>
+              <w:jc w:val="left"/>
+            </w:pPr>
+            <w:r>
+              <w:t xml:space="preserve">0.9</w:t>
+            </w:r>
+          </w:p>
+        </w:tc>
+        <w:tc>
+          <w:tcPr/>
+          <w:p>
+            <w:pPr>
+              <w:pStyle w:val="Compact"/>
+              <w:jc w:val="left"/>
+            </w:pPr>
+            <w:r>
+              <w:t xml:space="preserve">0.9</w:t>
+            </w:r>
+          </w:p>
+        </w:tc>
+        <w:tc>
+          <w:tcPr/>
+          <w:p>
+            <w:pPr>
+              <w:pStyle w:val="Compact"/>
+              <w:jc w:val="left"/>
+            </w:pPr>
+            <w:r>
+              <w:t xml:space="preserve">0.9</w:t>
             </w:r>
           </w:p>
         </w:tc>
@@ -810,55 +823,55 @@
               <w:jc w:val="left"/>
             </w:pPr>
             <w:r>
-              <w:t xml:space="preserve">2.7</w:t>
-            </w:r>
-          </w:p>
-        </w:tc>
-        <w:tc>
-          <w:tcPr/>
-          <w:p>
-            <w:pPr>
-              <w:pStyle w:val="Compact"/>
-              <w:jc w:val="left"/>
-            </w:pPr>
-            <w:r>
-              <w:t xml:space="preserve">0.7</w:t>
-            </w:r>
-          </w:p>
-        </w:tc>
-        <w:tc>
-          <w:tcPr/>
-          <w:p>
-            <w:pPr>
-              <w:pStyle w:val="Compact"/>
-              <w:jc w:val="left"/>
-            </w:pPr>
-            <w:r>
-              <w:t xml:space="preserve">1</w:t>
-            </w:r>
-          </w:p>
-        </w:tc>
-        <w:tc>
-          <w:tcPr/>
-          <w:p>
-            <w:pPr>
-              <w:pStyle w:val="Compact"/>
-              <w:jc w:val="left"/>
-            </w:pPr>
-            <w:r>
-              <w:t xml:space="preserve">1</w:t>
-            </w:r>
-          </w:p>
-        </w:tc>
-        <w:tc>
-          <w:tcPr/>
-          <w:p>
-            <w:pPr>
-              <w:pStyle w:val="Compact"/>
-              <w:jc w:val="left"/>
-            </w:pPr>
-            <w:r>
-              <w:t xml:space="preserve">1</w:t>
+              <w:t xml:space="preserve">2.4</w:t>
+            </w:r>
+          </w:p>
+        </w:tc>
+        <w:tc>
+          <w:tcPr/>
+          <w:p>
+            <w:pPr>
+              <w:pStyle w:val="Compact"/>
+              <w:jc w:val="left"/>
+            </w:pPr>
+            <w:r>
+              <w:t xml:space="preserve">0.5</w:t>
+            </w:r>
+          </w:p>
+        </w:tc>
+        <w:tc>
+          <w:tcPr/>
+          <w:p>
+            <w:pPr>
+              <w:pStyle w:val="Compact"/>
+              <w:jc w:val="left"/>
+            </w:pPr>
+            <w:r>
+              <w:t xml:space="preserve">0.5</w:t>
+            </w:r>
+          </w:p>
+        </w:tc>
+        <w:tc>
+          <w:tcPr/>
+          <w:p>
+            <w:pPr>
+              <w:pStyle w:val="Compact"/>
+              <w:jc w:val="left"/>
+            </w:pPr>
+            <w:r>
+              <w:t xml:space="preserve">0.5</w:t>
+            </w:r>
+          </w:p>
+        </w:tc>
+        <w:tc>
+          <w:tcPr/>
+          <w:p>
+            <w:pPr>
+              <w:pStyle w:val="Compact"/>
+              <w:jc w:val="left"/>
+            </w:pPr>
+            <w:r>
+              <w:t xml:space="preserve">0.5</w:t>
             </w:r>
           </w:p>
         </w:tc>
@@ -884,55 +897,55 @@
               <w:jc w:val="left"/>
             </w:pPr>
             <w:r>
-              <w:t xml:space="preserve">3.5</w:t>
-            </w:r>
-          </w:p>
-        </w:tc>
-        <w:tc>
-          <w:tcPr/>
-          <w:p>
-            <w:pPr>
-              <w:pStyle w:val="Compact"/>
-              <w:jc w:val="left"/>
-            </w:pPr>
-            <w:r>
-              <w:t xml:space="preserve">0.9</w:t>
-            </w:r>
-          </w:p>
-        </w:tc>
-        <w:tc>
-          <w:tcPr/>
-          <w:p>
-            <w:pPr>
-              <w:pStyle w:val="Compact"/>
-              <w:jc w:val="left"/>
-            </w:pPr>
-            <w:r>
-              <w:t xml:space="preserve">1.3</w:t>
-            </w:r>
-          </w:p>
-        </w:tc>
-        <w:tc>
-          <w:tcPr/>
-          <w:p>
-            <w:pPr>
-              <w:pStyle w:val="Compact"/>
-              <w:jc w:val="left"/>
-            </w:pPr>
-            <w:r>
-              <w:t xml:space="preserve">1.3</w:t>
-            </w:r>
-          </w:p>
-        </w:tc>
-        <w:tc>
-          <w:tcPr/>
-          <w:p>
-            <w:pPr>
-              <w:pStyle w:val="Compact"/>
-              <w:jc w:val="left"/>
-            </w:pPr>
-            <w:r>
-              <w:t xml:space="preserve">1.3</w:t>
+              <w:t xml:space="preserve">3.1</w:t>
+            </w:r>
+          </w:p>
+        </w:tc>
+        <w:tc>
+          <w:tcPr/>
+          <w:p>
+            <w:pPr>
+              <w:pStyle w:val="Compact"/>
+              <w:jc w:val="left"/>
+            </w:pPr>
+            <w:r>
+              <w:t xml:space="preserve">0.7</w:t>
+            </w:r>
+          </w:p>
+        </w:tc>
+        <w:tc>
+          <w:tcPr/>
+          <w:p>
+            <w:pPr>
+              <w:pStyle w:val="Compact"/>
+              <w:jc w:val="left"/>
+            </w:pPr>
+            <w:r>
+              <w:t xml:space="preserve">0.7</w:t>
+            </w:r>
+          </w:p>
+        </w:tc>
+        <w:tc>
+          <w:tcPr/>
+          <w:p>
+            <w:pPr>
+              <w:pStyle w:val="Compact"/>
+              <w:jc w:val="left"/>
+            </w:pPr>
+            <w:r>
+              <w:t xml:space="preserve">0.7</w:t>
+            </w:r>
+          </w:p>
+        </w:tc>
+        <w:tc>
+          <w:tcPr/>
+          <w:p>
+            <w:pPr>
+              <w:pStyle w:val="Compact"/>
+              <w:jc w:val="left"/>
+            </w:pPr>
+            <w:r>
+              <w:t xml:space="preserve">0.7</w:t>
             </w:r>
           </w:p>
         </w:tc>
@@ -958,55 +971,55 @@
               <w:jc w:val="left"/>
             </w:pPr>
             <w:r>
-              <w:t xml:space="preserve">21</w:t>
-            </w:r>
-          </w:p>
-        </w:tc>
-        <w:tc>
-          <w:tcPr/>
-          <w:p>
-            <w:pPr>
-              <w:pStyle w:val="Compact"/>
-              <w:jc w:val="left"/>
-            </w:pPr>
-            <w:r>
-              <w:t xml:space="preserve">10</w:t>
-            </w:r>
-          </w:p>
-        </w:tc>
-        <w:tc>
-          <w:tcPr/>
-          <w:p>
-            <w:pPr>
-              <w:pStyle w:val="Compact"/>
-              <w:jc w:val="left"/>
-            </w:pPr>
-            <w:r>
-              <w:t xml:space="preserve">12</w:t>
-            </w:r>
-          </w:p>
-        </w:tc>
-        <w:tc>
-          <w:tcPr/>
-          <w:p>
-            <w:pPr>
-              <w:pStyle w:val="Compact"/>
-              <w:jc w:val="left"/>
-            </w:pPr>
-            <w:r>
-              <w:t xml:space="preserve">12</w:t>
-            </w:r>
-          </w:p>
-        </w:tc>
-        <w:tc>
-          <w:tcPr/>
-          <w:p>
-            <w:pPr>
-              <w:pStyle w:val="Compact"/>
-              <w:jc w:val="left"/>
-            </w:pPr>
-            <w:r>
-              <w:t xml:space="preserve">12</w:t>
+              <w:t xml:space="preserve">20</w:t>
+            </w:r>
+          </w:p>
+        </w:tc>
+        <w:tc>
+          <w:tcPr/>
+          <w:p>
+            <w:pPr>
+              <w:pStyle w:val="Compact"/>
+              <w:jc w:val="left"/>
+            </w:pPr>
+            <w:r>
+              <w:t xml:space="preserve">5</w:t>
+            </w:r>
+          </w:p>
+        </w:tc>
+        <w:tc>
+          <w:tcPr/>
+          <w:p>
+            <w:pPr>
+              <w:pStyle w:val="Compact"/>
+              <w:jc w:val="left"/>
+            </w:pPr>
+            <w:r>
+              <w:t xml:space="preserve">7</w:t>
+            </w:r>
+          </w:p>
+        </w:tc>
+        <w:tc>
+          <w:tcPr/>
+          <w:p>
+            <w:pPr>
+              <w:pStyle w:val="Compact"/>
+              <w:jc w:val="left"/>
+            </w:pPr>
+            <w:r>
+              <w:t xml:space="preserve">7</w:t>
+            </w:r>
+          </w:p>
+        </w:tc>
+        <w:tc>
+          <w:tcPr/>
+          <w:p>
+            <w:pPr>
+              <w:pStyle w:val="Compact"/>
+              <w:jc w:val="left"/>
+            </w:pPr>
+            <w:r>
+              <w:t xml:space="preserve">7</w:t>
             </w:r>
           </w:p>
         </w:tc>
@@ -1032,55 +1045,55 @@
               <w:jc w:val="left"/>
             </w:pPr>
             <w:r>
-              <w:t xml:space="preserve">6.1</w:t>
-            </w:r>
-          </w:p>
-        </w:tc>
-        <w:tc>
-          <w:tcPr/>
-          <w:p>
-            <w:pPr>
-              <w:pStyle w:val="Compact"/>
-              <w:jc w:val="left"/>
-            </w:pPr>
-            <w:r>
-              <w:t xml:space="preserve">2.9</w:t>
-            </w:r>
-          </w:p>
-        </w:tc>
-        <w:tc>
-          <w:tcPr/>
-          <w:p>
-            <w:pPr>
-              <w:pStyle w:val="Compact"/>
-              <w:jc w:val="left"/>
-            </w:pPr>
-            <w:r>
-              <w:t xml:space="preserve">3.5</w:t>
-            </w:r>
-          </w:p>
-        </w:tc>
-        <w:tc>
-          <w:tcPr/>
-          <w:p>
-            <w:pPr>
-              <w:pStyle w:val="Compact"/>
-              <w:jc w:val="left"/>
-            </w:pPr>
-            <w:r>
-              <w:t xml:space="preserve">3.5</w:t>
-            </w:r>
-          </w:p>
-        </w:tc>
-        <w:tc>
-          <w:tcPr/>
-          <w:p>
-            <w:pPr>
-              <w:pStyle w:val="Compact"/>
-              <w:jc w:val="left"/>
-            </w:pPr>
-            <w:r>
-              <w:t xml:space="preserve">3.5</w:t>
+              <w:t xml:space="preserve">5.8</w:t>
+            </w:r>
+          </w:p>
+        </w:tc>
+        <w:tc>
+          <w:tcPr/>
+          <w:p>
+            <w:pPr>
+              <w:pStyle w:val="Compact"/>
+              <w:jc w:val="left"/>
+            </w:pPr>
+            <w:r>
+              <w:t xml:space="preserve">1.4</w:t>
+            </w:r>
+          </w:p>
+        </w:tc>
+        <w:tc>
+          <w:tcPr/>
+          <w:p>
+            <w:pPr>
+              <w:pStyle w:val="Compact"/>
+              <w:jc w:val="left"/>
+            </w:pPr>
+            <w:r>
+              <w:t xml:space="preserve">2</w:t>
+            </w:r>
+          </w:p>
+        </w:tc>
+        <w:tc>
+          <w:tcPr/>
+          <w:p>
+            <w:pPr>
+              <w:pStyle w:val="Compact"/>
+              <w:jc w:val="left"/>
+            </w:pPr>
+            <w:r>
+              <w:t xml:space="preserve">2</w:t>
+            </w:r>
+          </w:p>
+        </w:tc>
+        <w:tc>
+          <w:tcPr/>
+          <w:p>
+            <w:pPr>
+              <w:pStyle w:val="Compact"/>
+              <w:jc w:val="left"/>
+            </w:pPr>
+            <w:r>
+              <w:t xml:space="preserve">2</w:t>
             </w:r>
           </w:p>
         </w:tc>
@@ -1106,19 +1119,43 @@
               <w:jc w:val="left"/>
             </w:pPr>
             <w:r>
-              <w:t xml:space="preserve">5.5</w:t>
-            </w:r>
-          </w:p>
-        </w:tc>
-        <w:tc>
-          <w:tcPr/>
-          <w:p>
-            <w:pPr>
-              <w:pStyle w:val="Compact"/>
-              <w:jc w:val="left"/>
-            </w:pPr>
-            <w:r>
-              <w:t xml:space="preserve">12.0</w:t>
+              <w:t xml:space="preserve">5.4</w:t>
+            </w:r>
+          </w:p>
+        </w:tc>
+        <w:tc>
+          <w:tcPr/>
+          <w:p>
+            <w:pPr>
+              <w:pStyle w:val="Compact"/>
+              <w:jc w:val="left"/>
+            </w:pPr>
+            <w:r>
+              <w:t xml:space="preserve">10.3</w:t>
+            </w:r>
+          </w:p>
+        </w:tc>
+        <w:tc>
+          <w:tcPr/>
+          <w:p>
+            <w:pPr>
+              <w:pStyle w:val="Compact"/>
+              <w:jc w:val="left"/>
+            </w:pPr>
+            <w:r>
+              <w:t xml:space="preserve">8.5</w:t>
+            </w:r>
+          </w:p>
+        </w:tc>
+        <w:tc>
+          <w:tcPr/>
+          <w:p>
+            <w:pPr>
+              <w:pStyle w:val="Compact"/>
+              <w:jc w:val="left"/>
+            </w:pPr>
+            <w:r>
+              <w:t xml:space="preserve">9.8</w:t>
             </w:r>
           </w:p>
         </w:tc>
@@ -1131,178 +1168,6 @@
             </w:pPr>
             <w:r>
               <w:t xml:space="preserve">10.5</w:t>
-            </w:r>
-          </w:p>
-        </w:tc>
-        <w:tc>
-          <w:tcPr/>
-          <w:p>
-            <w:pPr>
-              <w:pStyle w:val="Compact"/>
-              <w:jc w:val="left"/>
-            </w:pPr>
-            <w:r>
-              <w:t xml:space="preserve">11.9</w:t>
-            </w:r>
-          </w:p>
-        </w:tc>
-        <w:tc>
-          <w:tcPr/>
-          <w:p>
-            <w:pPr>
-              <w:pStyle w:val="Compact"/>
-              <w:jc w:val="left"/>
-            </w:pPr>
-            <w:r>
-              <w:t xml:space="preserve">12.3</w:t>
-            </w:r>
-          </w:p>
-        </w:tc>
-      </w:tr>
-      <w:tr>
-        <w:tc>
-          <w:tcPr/>
-          <w:p>
-            <w:pPr>
-              <w:pStyle w:val="Compact"/>
-              <w:jc w:val="left"/>
-            </w:pPr>
-            <w:r>
-              <w:t xml:space="preserve">Fall-run dewatered (100 cfs buffer; %)</w:t>
-            </w:r>
-          </w:p>
-        </w:tc>
-        <w:tc>
-          <w:tcPr/>
-          <w:p>
-            <w:pPr>
-              <w:pStyle w:val="Compact"/>
-              <w:jc w:val="left"/>
-            </w:pPr>
-            <w:r>
-              <w:t xml:space="preserve">5.4</w:t>
-            </w:r>
-          </w:p>
-        </w:tc>
-        <w:tc>
-          <w:tcPr/>
-          <w:p>
-            <w:pPr>
-              <w:pStyle w:val="Compact"/>
-              <w:jc w:val="left"/>
-            </w:pPr>
-            <w:r>
-              <w:t xml:space="preserve">12.0</w:t>
-            </w:r>
-          </w:p>
-        </w:tc>
-        <w:tc>
-          <w:tcPr/>
-          <w:p>
-            <w:pPr>
-              <w:pStyle w:val="Compact"/>
-              <w:jc w:val="left"/>
-            </w:pPr>
-            <w:r>
-              <w:t xml:space="preserve">10.4</w:t>
-            </w:r>
-          </w:p>
-        </w:tc>
-        <w:tc>
-          <w:tcPr/>
-          <w:p>
-            <w:pPr>
-              <w:pStyle w:val="Compact"/>
-              <w:jc w:val="left"/>
-            </w:pPr>
-            <w:r>
-              <w:t xml:space="preserve">11.8</w:t>
-            </w:r>
-          </w:p>
-        </w:tc>
-        <w:tc>
-          <w:tcPr/>
-          <w:p>
-            <w:pPr>
-              <w:pStyle w:val="Compact"/>
-              <w:jc w:val="left"/>
-            </w:pPr>
-            <w:r>
-              <w:t xml:space="preserve">12.2</w:t>
-            </w:r>
-          </w:p>
-        </w:tc>
-      </w:tr>
-      <w:tr>
-        <w:tc>
-          <w:tcPr/>
-          <w:p>
-            <w:pPr>
-              <w:pStyle w:val="Compact"/>
-              <w:jc w:val="left"/>
-            </w:pPr>
-            <w:r>
-              <w:t xml:space="preserve">Fall-run dewatered (250 cfs buffer; %)</w:t>
-            </w:r>
-          </w:p>
-        </w:tc>
-        <w:tc>
-          <w:tcPr/>
-          <w:p>
-            <w:pPr>
-              <w:pStyle w:val="Compact"/>
-              <w:jc w:val="left"/>
-            </w:pPr>
-            <w:r>
-              <w:t xml:space="preserve">1.4</w:t>
-            </w:r>
-          </w:p>
-        </w:tc>
-        <w:tc>
-          <w:tcPr/>
-          <w:p>
-            <w:pPr>
-              <w:pStyle w:val="Compact"/>
-              <w:jc w:val="left"/>
-            </w:pPr>
-            <w:r>
-              <w:t xml:space="preserve">11.8</w:t>
-            </w:r>
-          </w:p>
-        </w:tc>
-        <w:tc>
-          <w:tcPr/>
-          <w:p>
-            <w:pPr>
-              <w:pStyle w:val="Compact"/>
-              <w:jc w:val="left"/>
-            </w:pPr>
-            <w:r>
-              <w:t xml:space="preserve">10.3</w:t>
-            </w:r>
-          </w:p>
-        </w:tc>
-        <w:tc>
-          <w:tcPr/>
-          <w:p>
-            <w:pPr>
-              <w:pStyle w:val="Compact"/>
-              <w:jc w:val="left"/>
-            </w:pPr>
-            <w:r>
-              <w:t xml:space="preserve">11.7</w:t>
-            </w:r>
-          </w:p>
-        </w:tc>
-        <w:tc>
-          <w:tcPr/>
-          <w:p>
-            <w:pPr>
-              <w:pStyle w:val="Compact"/>
-              <w:jc w:val="left"/>
-            </w:pPr>
-            <w:r>
-              <w:t xml:space="preserve">12.1</w:t>
             </w:r>
           </w:p>
         </w:tc>
@@ -1394,7 +1259,7 @@
         <w:t xml:space="preserve"> </w:t>
       </w:r>
       <w:r>
-        <w:t xml:space="preserve">Gard, Mark. 2006. Relationsships between flow fluctuations and redd dewatering and juvenile stranding for Chinnok Salmon and Steelhead in the Sacramento River between Kesewick Dam and Battle Creek. 94 pages.</w:t>
+        <w:t xml:space="preserve">Gard, Mark. 2006. Relationships between flow fluctuations and redd dewatering and juvenile stranding for Chinook Salmon and Steelhead in the Sacramento River between Kesewick Dam and Battle Creek. 94 pages.</w:t>
       </w:r>
     </w:p>
     <w:bookmarkEnd w:id="26"/>

</xml_diff>

<commit_message>
Pulling in new version
</commit_message>
<xml_diff>
--- a/Real-time-Estimates_Prelim_automated_v3.docx
+++ b/Real-time-Estimates_Prelim_automated_v3.docx
@@ -333,6 +333,7 @@
         <w:tblStyle w:val="Table"/>
         <w:tblW w:type="pct" w:w="5000"/>
         <w:tblLook w:firstRow="1" w:lastRow="0" w:firstColumn="0" w:lastColumn="0" w:noHBand="0" w:noVBand="0" w:val="0020"/>
+        <w:jc w:val="start"/>
       </w:tblPr>
       <w:tblGrid>
         <w:gridCol w:w="4733"/>
@@ -2031,7 +2032,7 @@
     <w:name w:val="ConstantTok"/>
     <w:basedOn w:val="VerbatimChar"/>
     <w:rPr>
-      <w:color w:val="000000"/>
+      <w:color w:val="8f5902"/>
       <w:shd w:val="clear" w:fill="f8f8f8"/>
     </w:rPr>
   </w:style>
@@ -2047,8 +2048,9 @@
     <w:name w:val="SpecialCharTok"/>
     <w:basedOn w:val="VerbatimChar"/>
     <w:rPr>
-      <w:color w:val="000000"/>
-      <w:shd w:val="clear" w:fill="f8f8f8"/>
+      <w:color w:val="ce5c00"/>
+      <w:shd w:val="clear" w:fill="f8f8f8"/>
+      <w:b/>
     </w:rPr>
   </w:style>
   <w:style w:type="character" w:customStyle="1" w:styleId="StringTok">
@@ -2133,8 +2135,9 @@
     <w:name w:val="FunctionTok"/>
     <w:basedOn w:val="VerbatimChar"/>
     <w:rPr>
-      <w:color w:val="000000"/>
-      <w:shd w:val="clear" w:fill="f8f8f8"/>
+      <w:color w:val="204a87"/>
+      <w:shd w:val="clear" w:fill="f8f8f8"/>
+      <w:b/>
     </w:rPr>
   </w:style>
   <w:style w:type="character" w:customStyle="1" w:styleId="VariableTok">
@@ -2190,7 +2193,7 @@
     <w:name w:val="AttributeTok"/>
     <w:basedOn w:val="VerbatimChar"/>
     <w:rPr>
-      <w:color w:val="c4a000"/>
+      <w:color w:val="204a87"/>
       <w:shd w:val="clear" w:fill="f8f8f8"/>
     </w:rPr>
   </w:style>

</xml_diff>

<commit_message>
TDM folder; 20230926 update
</commit_message>
<xml_diff>
--- a/Real-time-Estimates_Prelim_automated_v3.docx
+++ b/Real-time-Estimates_Prelim_automated_v3.docx
@@ -89,7 +89,7 @@
         <w:pStyle w:val="Date"/>
       </w:pPr>
       <w:r>
-        <w:t xml:space="preserve">06</w:t>
+        <w:t xml:space="preserve">26</w:t>
       </w:r>
       <w:r>
         <w:t xml:space="preserve"> </w:t>
@@ -109,7 +109,7 @@
         <w:pStyle w:val="FirstParagraph"/>
       </w:pPr>
       <w:r>
-        <w:t xml:space="preserve">This script constructs real-time winter-run redd dewatering estimates based on most recent data available from CDFW (August 31, 2023) for winter-run data and dewatering estimates from USFWS (2006; see citation). Data are also available in the YYYY Winter-run Data file.xls online at</w:t>
+        <w:t xml:space="preserve">This script constructs real-time winter-run redd dewatering estimates based on most recent data available from CDFW (September 18, 2023) for winter-run data and dewatering estimates from USFWS (2006; see citation). Data are also available in 2023 Winter-run Data file.xls online at</w:t>
       </w:r>
       <w:r>
         <w:t xml:space="preserve"> </w:t>
@@ -134,7 +134,7 @@
         <w:t xml:space="preserve">Please note that all data are preliminary until data collection is finalized. Likewise, there are uncertainties with forecasts which may lead to changes in proposed operations.</w:t>
       </w:r>
     </w:p>
-    <w:bookmarkStart w:id="21" w:name="X59d5e478ad6d807a5a74b9051fa2412e5aa8989"/>
+    <w:bookmarkStart w:id="22" w:name="X59d5e478ad6d807a5a74b9051fa2412e5aa8989"/>
     <w:p>
       <w:pPr>
         <w:pStyle w:val="Heading1"/>
@@ -148,7 +148,7 @@
         <w:pStyle w:val="FirstParagraph"/>
       </w:pPr>
       <w:r>
-        <w:t xml:space="preserve">As of August 13, 2023, the unexpanded redd count is</w:t>
+        <w:t xml:space="preserve">As of August 31, 2023, the unexpanded redd count is</w:t>
       </w:r>
       <w:r>
         <w:t xml:space="preserve"> </w:t>
@@ -158,13 +158,13 @@
           <w:bCs/>
           <w:b/>
         </w:rPr>
-        <w:t xml:space="preserve">347</w:t>
-      </w:r>
-      <w:r>
-        <w:t xml:space="preserve"> </w:t>
-      </w:r>
-      <w:r>
-        <w:t xml:space="preserve">Winter-run redds. There is no real time data on Fall-run redd counts and instead that data is predicted based estimated dewatering percentages from USFWS (2006). It is important to note that until data collection is completed for the year these are the</w:t>
+        <w:t xml:space="preserve">354</w:t>
+      </w:r>
+      <w:r>
+        <w:t xml:space="preserve"> </w:t>
+      </w:r>
+      <w:r>
+        <w:t xml:space="preserve">Winter-run redds. It is important to note that until data collection is completed for the year these are the</w:t>
       </w:r>
       <w:r>
         <w:t xml:space="preserve"> </w:t>
@@ -180,7 +180,7 @@
         <w:t xml:space="preserve"> </w:t>
       </w:r>
       <w:r>
-        <w:t xml:space="preserve">number of possible redds. The Winter-run number will always expand upon final analysis but gives an in-season guard rail of the minimum number of redds this year. Fall-run predictions may expand or contract depending on updates from real time operations. From 2018-2021, female expansion has ranged from 0.31 to 1.31 with a 0.7 average, thus we may expect the final number of Winter-run redds to be closer to 590 redds using average expansion on data this year, and using this value, 5.9 redds dewatered would be at the 1% population loss.</w:t>
+        <w:t xml:space="preserve">number of possible redds. The Winter-run number will always expand upon final analysis but gives an in-season guard rail of the minimum number of redds this year.</w:t>
       </w:r>
     </w:p>
     <w:p>
@@ -188,17 +188,368 @@
         <w:pStyle w:val="BodyText"/>
       </w:pPr>
       <w:r>
-        <w:t xml:space="preserve">As of August 31, 2023,</w:t>
-      </w:r>
-      <w:r>
-        <w:t xml:space="preserve"> </w:t>
-      </w:r>
+        <w:t xml:space="preserve">Given that the number of Winter-run redds is always larger than the early season carcass counts, an expansion number based on historic data is multiplied by the carcass count to estimate the total number of redds for the season before the end of the season’s final estimate is developed and the final redd count is known. These additional estimates of redd counts (shown in Table 1) help to inform decisions regarding possible redd dewatering.</w:t>
+      </w:r>
+    </w:p>
+    <w:p>
+      <w:pPr>
+        <w:pStyle w:val="BodyText"/>
+      </w:pPr>
       <w:r>
         <w:rPr>
           <w:bCs/>
           <w:b/>
         </w:rPr>
-        <w:t xml:space="preserve">0</w:t>
+        <w:t xml:space="preserve">Table 1.</w:t>
+      </w:r>
+      <w:r>
+        <w:t xml:space="preserve"> </w:t>
+      </w:r>
+      <w:r>
+        <w:t xml:space="preserve">Estimated total number of Winter-run redds and resulting number of redds that represent 1% of the population. Estimated total redds are based on current count and expansion numbers representing 1) average 2005-2022 expansion, 2) year-specific expansion determined by the linear relationship between yearly expansions vs recapture rate of tagged female salmon, 3) maximum 2005-2022 expansion, and 4) minimum 2005-2022 expansion.</w:t>
+      </w:r>
+    </w:p>
+    <w:tbl>
+      <w:tblPr>
+        <w:tblStyle w:val="Table"/>
+        <w:tblW w:type="auto" w:w="0"/>
+        <w:tblLook w:firstRow="1" w:lastRow="0" w:firstColumn="0" w:lastColumn="0" w:noHBand="0" w:noVBand="0" w:val="0020"/>
+      </w:tblPr>
+      <w:tblGrid>
+        <w:gridCol w:w="1980"/>
+        <w:gridCol w:w="1980"/>
+        <w:gridCol w:w="1980"/>
+        <w:gridCol w:w="1980"/>
+      </w:tblGrid>
+      <w:tr>
+        <w:trPr>
+          <w:tblHeader w:val="true"/>
+        </w:trPr>
+        <w:tc>
+          <w:tcPr/>
+          <w:p>
+            <w:pPr>
+              <w:pStyle w:val="Compact"/>
+              <w:jc w:val="left"/>
+            </w:pPr>
+            <w:r>
+              <w:t xml:space="preserve">Name</w:t>
+            </w:r>
+          </w:p>
+        </w:tc>
+        <w:tc>
+          <w:tcPr/>
+          <w:p>
+            <w:pPr>
+              <w:pStyle w:val="Compact"/>
+              <w:jc w:val="right"/>
+            </w:pPr>
+            <w:r>
+              <w:t xml:space="preserve">Expansion Number</w:t>
+            </w:r>
+          </w:p>
+        </w:tc>
+        <w:tc>
+          <w:tcPr/>
+          <w:p>
+            <w:pPr>
+              <w:pStyle w:val="Compact"/>
+              <w:jc w:val="right"/>
+            </w:pPr>
+            <w:r>
+              <w:t xml:space="preserve">Total Redds</w:t>
+            </w:r>
+          </w:p>
+        </w:tc>
+        <w:tc>
+          <w:tcPr/>
+          <w:p>
+            <w:pPr>
+              <w:pStyle w:val="Compact"/>
+              <w:jc w:val="right"/>
+            </w:pPr>
+            <w:r>
+              <w:t xml:space="preserve">1%</w:t>
+            </w:r>
+          </w:p>
+        </w:tc>
+      </w:tr>
+      <w:tr>
+        <w:tc>
+          <w:tcPr/>
+          <w:p>
+            <w:pPr>
+              <w:pStyle w:val="Compact"/>
+              <w:jc w:val="left"/>
+            </w:pPr>
+            <w:r>
+              <w:t xml:space="preserve">Current Count</w:t>
+            </w:r>
+          </w:p>
+        </w:tc>
+        <w:tc>
+          <w:tcPr/>
+          <w:p>
+            <w:pPr>
+              <w:pStyle w:val="Compact"/>
+              <w:jc w:val="right"/>
+            </w:pPr>
+            <w:r>
+              <w:t xml:space="preserve">1.00</w:t>
+            </w:r>
+          </w:p>
+        </w:tc>
+        <w:tc>
+          <w:tcPr/>
+          <w:p>
+            <w:pPr>
+              <w:pStyle w:val="Compact"/>
+              <w:jc w:val="right"/>
+            </w:pPr>
+            <w:r>
+              <w:t xml:space="preserve">354</w:t>
+            </w:r>
+          </w:p>
+        </w:tc>
+        <w:tc>
+          <w:tcPr/>
+          <w:p>
+            <w:pPr>
+              <w:pStyle w:val="Compact"/>
+              <w:jc w:val="right"/>
+            </w:pPr>
+            <w:r>
+              <w:t xml:space="preserve">3.54</w:t>
+            </w:r>
+          </w:p>
+        </w:tc>
+      </w:tr>
+      <w:tr>
+        <w:tc>
+          <w:tcPr/>
+          <w:p>
+            <w:pPr>
+              <w:pStyle w:val="Compact"/>
+              <w:jc w:val="left"/>
+            </w:pPr>
+            <w:r>
+              <w:t xml:space="preserve">Average Expansion</w:t>
+            </w:r>
+          </w:p>
+        </w:tc>
+        <w:tc>
+          <w:tcPr/>
+          <w:p>
+            <w:pPr>
+              <w:pStyle w:val="Compact"/>
+              <w:jc w:val="right"/>
+            </w:pPr>
+            <w:r>
+              <w:t xml:space="preserve">1.98</w:t>
+            </w:r>
+          </w:p>
+        </w:tc>
+        <w:tc>
+          <w:tcPr/>
+          <w:p>
+            <w:pPr>
+              <w:pStyle w:val="Compact"/>
+              <w:jc w:val="right"/>
+            </w:pPr>
+            <w:r>
+              <w:t xml:space="preserve">701</w:t>
+            </w:r>
+          </w:p>
+        </w:tc>
+        <w:tc>
+          <w:tcPr/>
+          <w:p>
+            <w:pPr>
+              <w:pStyle w:val="Compact"/>
+              <w:jc w:val="right"/>
+            </w:pPr>
+            <w:r>
+              <w:t xml:space="preserve">7.01</w:t>
+            </w:r>
+          </w:p>
+        </w:tc>
+      </w:tr>
+      <w:tr>
+        <w:tc>
+          <w:tcPr/>
+          <w:p>
+            <w:pPr>
+              <w:pStyle w:val="Compact"/>
+              <w:jc w:val="left"/>
+            </w:pPr>
+            <w:r>
+              <w:t xml:space="preserve">Expected 2023 Expansion</w:t>
+            </w:r>
+          </w:p>
+        </w:tc>
+        <w:tc>
+          <w:tcPr/>
+          <w:p>
+            <w:pPr>
+              <w:pStyle w:val="Compact"/>
+              <w:jc w:val="right"/>
+            </w:pPr>
+            <w:r>
+              <w:t xml:space="preserve">3.00</w:t>
+            </w:r>
+          </w:p>
+        </w:tc>
+        <w:tc>
+          <w:tcPr/>
+          <w:p>
+            <w:pPr>
+              <w:pStyle w:val="Compact"/>
+              <w:jc w:val="right"/>
+            </w:pPr>
+            <w:r>
+              <w:t xml:space="preserve">1062</w:t>
+            </w:r>
+          </w:p>
+        </w:tc>
+        <w:tc>
+          <w:tcPr/>
+          <w:p>
+            <w:pPr>
+              <w:pStyle w:val="Compact"/>
+              <w:jc w:val="right"/>
+            </w:pPr>
+            <w:r>
+              <w:t xml:space="preserve">10.62</w:t>
+            </w:r>
+          </w:p>
+        </w:tc>
+      </w:tr>
+      <w:tr>
+        <w:tc>
+          <w:tcPr/>
+          <w:p>
+            <w:pPr>
+              <w:pStyle w:val="Compact"/>
+              <w:jc w:val="left"/>
+            </w:pPr>
+            <w:r>
+              <w:t xml:space="preserve">Maximum Expansion</w:t>
+            </w:r>
+          </w:p>
+        </w:tc>
+        <w:tc>
+          <w:tcPr/>
+          <w:p>
+            <w:pPr>
+              <w:pStyle w:val="Compact"/>
+              <w:jc w:val="right"/>
+            </w:pPr>
+            <w:r>
+              <w:t xml:space="preserve">3.45</w:t>
+            </w:r>
+          </w:p>
+        </w:tc>
+        <w:tc>
+          <w:tcPr/>
+          <w:p>
+            <w:pPr>
+              <w:pStyle w:val="Compact"/>
+              <w:jc w:val="right"/>
+            </w:pPr>
+            <w:r>
+              <w:t xml:space="preserve">1221</w:t>
+            </w:r>
+          </w:p>
+        </w:tc>
+        <w:tc>
+          <w:tcPr/>
+          <w:p>
+            <w:pPr>
+              <w:pStyle w:val="Compact"/>
+              <w:jc w:val="right"/>
+            </w:pPr>
+            <w:r>
+              <w:t xml:space="preserve">12.21</w:t>
+            </w:r>
+          </w:p>
+        </w:tc>
+      </w:tr>
+      <w:tr>
+        <w:tc>
+          <w:tcPr/>
+          <w:p>
+            <w:pPr>
+              <w:pStyle w:val="Compact"/>
+              <w:jc w:val="left"/>
+            </w:pPr>
+            <w:r>
+              <w:t xml:space="preserve">Minimum Expansion</w:t>
+            </w:r>
+          </w:p>
+        </w:tc>
+        <w:tc>
+          <w:tcPr/>
+          <w:p>
+            <w:pPr>
+              <w:pStyle w:val="Compact"/>
+              <w:jc w:val="right"/>
+            </w:pPr>
+            <w:r>
+              <w:t xml:space="preserve">1.25</w:t>
+            </w:r>
+          </w:p>
+        </w:tc>
+        <w:tc>
+          <w:tcPr/>
+          <w:p>
+            <w:pPr>
+              <w:pStyle w:val="Compact"/>
+              <w:jc w:val="right"/>
+            </w:pPr>
+            <w:r>
+              <w:t xml:space="preserve">442</w:t>
+            </w:r>
+          </w:p>
+        </w:tc>
+        <w:tc>
+          <w:tcPr/>
+          <w:p>
+            <w:pPr>
+              <w:pStyle w:val="Compact"/>
+              <w:jc w:val="right"/>
+            </w:pPr>
+            <w:r>
+              <w:t xml:space="preserve">4.42</w:t>
+            </w:r>
+          </w:p>
+        </w:tc>
+      </w:tr>
+    </w:tbl>
+    <w:bookmarkStart w:id="21" w:name="chinook-salmon-dewatered-redd-estimates"/>
+    <w:p>
+      <w:pPr>
+        <w:pStyle w:val="Heading2"/>
+      </w:pPr>
+      <w:r>
+        <w:t xml:space="preserve">Chinook Salmon Dewatered Redd Estimates</w:t>
+      </w:r>
+    </w:p>
+    <w:p>
+      <w:pPr>
+        <w:pStyle w:val="FirstParagraph"/>
+      </w:pPr>
+      <w:r>
+        <w:t xml:space="preserve">As of September 18, 2023,</w:t>
+      </w:r>
+      <w:r>
+        <w:t xml:space="preserve"> </w:t>
+      </w:r>
+      <w:r>
+        <w:rPr>
+          <w:bCs/>
+          <w:b/>
+        </w:rPr>
+        <w:t xml:space="preserve">2</w:t>
       </w:r>
       <w:r>
         <w:t xml:space="preserve"> </w:t>
@@ -230,7 +581,7 @@
           <w:bCs/>
           <w:b/>
         </w:rPr>
-        <w:t xml:space="preserve">0</w:t>
+        <w:t xml:space="preserve">2</w:t>
       </w:r>
       <w:r>
         <w:t xml:space="preserve"> </w:t>
@@ -259,13 +610,21 @@
           <w:bCs/>
           <w:b/>
         </w:rPr>
-        <w:t xml:space="preserve">26</w:t>
-      </w:r>
-      <w:r>
-        <w:t xml:space="preserve"> </w:t>
-      </w:r>
-      <w:r>
-        <w:t xml:space="preserve">shallow water redds of concern. Depending on real-time flow information, scenario, and 100 and 250 cfs buffers, between</w:t>
+        <w:t xml:space="preserve">22</w:t>
+      </w:r>
+      <w:r>
+        <w:t xml:space="preserve"> </w:t>
+      </w:r>
+      <w:r>
+        <w:t xml:space="preserve">shallow water redds of concern.</w:t>
+      </w:r>
+    </w:p>
+    <w:p>
+      <w:pPr>
+        <w:pStyle w:val="BodyText"/>
+      </w:pPr>
+      <w:r>
+        <w:t xml:space="preserve">There is no real time data on fall-run redd counts. Estimates are predicted based on estimated dewatering percentages from USFWS (2006) and spring-run and fall-run spawn timing based on fresh female carcasses encountered by week from 2003 through 2022. Estimated emergence dates are based on river water temperatures during fall-run period at the CCR gauge in 2011 that most closely mimics the 2023 summer water temperatures. Fall-run dewatered redd estimates range from</w:t>
       </w:r>
       <w:r>
         <w:t xml:space="preserve"> </w:t>
@@ -275,13 +634,13 @@
           <w:bCs/>
           <w:b/>
         </w:rPr>
-        <w:t xml:space="preserve">1.4</w:t>
-      </w:r>
-      <w:r>
-        <w:t xml:space="preserve"> </w:t>
-      </w:r>
-      <w:r>
-        <w:t xml:space="preserve">and</w:t>
+        <w:t xml:space="preserve">4.7</w:t>
+      </w:r>
+      <w:r>
+        <w:t xml:space="preserve"> </w:t>
+      </w:r>
+      <w:r>
+        <w:t xml:space="preserve">to</w:t>
       </w:r>
       <w:r>
         <w:t xml:space="preserve"> </w:t>
@@ -291,17 +650,15 @@
           <w:bCs/>
           <w:b/>
         </w:rPr>
-        <w:t xml:space="preserve">12.3%</w:t>
-      </w:r>
-      <w:r>
-        <w:t xml:space="preserve"> </w:t>
-      </w:r>
-      <w:r>
-        <w:t xml:space="preserve">Fall-run redds are estimated to be dewatered.</w:t>
+        <w:t xml:space="preserve">8.5%</w:t>
+      </w:r>
+      <w:r>
+        <w:t xml:space="preserve">.</w:t>
       </w:r>
     </w:p>
     <w:bookmarkEnd w:id="21"/>
-    <w:bookmarkStart w:id="22" w:name="table"/>
+    <w:bookmarkEnd w:id="22"/>
+    <w:bookmarkStart w:id="23" w:name="table"/>
     <w:p>
       <w:pPr>
         <w:pStyle w:val="Heading1"/>
@@ -319,13 +676,13 @@
           <w:bCs/>
           <w:b/>
         </w:rPr>
-        <w:t xml:space="preserve">Table 1.</w:t>
-      </w:r>
-      <w:r>
-        <w:t xml:space="preserve"> </w:t>
-      </w:r>
-      <w:r>
-        <w:t xml:space="preserve">Average September and October Keswick (KES) Flow in cfs, total water volume of each alternative for August through October in TAF, estimated numbers of SRWC redds dewatered, and percent of population that would be lost under each of the proposed alternatives. KES Flow data uses actual flow-to-date as of 2023-08-31 and proposed flows for the remainder of the incubation period. Redd dewatering is considered at the actual or estimated dewatering flow and with a 250 cfs buffer applied to the actual/estimated dewatering flow. Percentage of the population lost is based on the August 13, 2023 count of 347 Winter-run redds and updated redd counts may be available soon. See Scenario Descriptions file for additional information on each scenario.</w:t>
+        <w:t xml:space="preserve">Table 2.</w:t>
+      </w:r>
+      <w:r>
+        <w:t xml:space="preserve"> </w:t>
+      </w:r>
+      <w:r>
+        <w:t xml:space="preserve">Average September and October Keswick (KES) Flow in cfs, total water volume of each alternative for August through October and September through February in TAF, estimated numbers of SRWC redds dewatered, and percent of population that would be lost under each of the proposed alternatives. KES Flow data uses actual flow-to-date as of 2023-08-31 and proposed flows for the remainder of the incubation period. Redd dewatering is considered at the actual or estimated dewatering flow and with a 250 cfs buffer applied to the actual/estimated dewatering flow. Percentage of the population lost is based on the August 31, 2023 count of 354 Winter-run redds and updated redd counts may be available soon. See Scenario Descriptions file for additional information on each scenario.</w:t>
       </w:r>
     </w:p>
     <w:tbl>
@@ -333,15 +690,14 @@
         <w:tblStyle w:val="Table"/>
         <w:tblW w:type="pct" w:w="5000"/>
         <w:tblLook w:firstRow="1" w:lastRow="0" w:firstColumn="0" w:lastColumn="0" w:noHBand="0" w:noVBand="0" w:val="0020"/>
-        <w:jc w:val="start"/>
       </w:tblPr>
       <w:tblGrid>
-        <w:gridCol w:w="4733"/>
-        <w:gridCol w:w="637"/>
-        <w:gridCol w:w="637"/>
-        <w:gridCol w:w="637"/>
-        <w:gridCol w:w="637"/>
-        <w:gridCol w:w="637"/>
+        <w:gridCol w:w="5376"/>
+        <w:gridCol w:w="508"/>
+        <w:gridCol w:w="508"/>
+        <w:gridCol w:w="508"/>
+        <w:gridCol w:w="508"/>
+        <w:gridCol w:w="508"/>
       </w:tblGrid>
       <w:tr>
         <w:trPr>
@@ -367,55 +723,55 @@
               <w:jc w:val="left"/>
             </w:pPr>
             <w:r>
-              <w:t xml:space="preserve">Alt.1b</w:t>
-            </w:r>
-          </w:p>
-        </w:tc>
-        <w:tc>
-          <w:tcPr/>
-          <w:p>
-            <w:pPr>
-              <w:pStyle w:val="Compact"/>
-              <w:jc w:val="left"/>
-            </w:pPr>
-            <w:r>
-              <w:t xml:space="preserve">Alt.3c</w:t>
-            </w:r>
-          </w:p>
-        </w:tc>
-        <w:tc>
-          <w:tcPr/>
-          <w:p>
-            <w:pPr>
-              <w:pStyle w:val="Compact"/>
-              <w:jc w:val="left"/>
-            </w:pPr>
-            <w:r>
-              <w:t xml:space="preserve">Alt.3d</w:t>
-            </w:r>
-          </w:p>
-        </w:tc>
-        <w:tc>
-          <w:tcPr/>
-          <w:p>
-            <w:pPr>
-              <w:pStyle w:val="Compact"/>
-              <w:jc w:val="left"/>
-            </w:pPr>
-            <w:r>
-              <w:t xml:space="preserve">Alt.3f</w:t>
-            </w:r>
-          </w:p>
-        </w:tc>
-        <w:tc>
-          <w:tcPr/>
-          <w:p>
-            <w:pPr>
-              <w:pStyle w:val="Compact"/>
-              <w:jc w:val="left"/>
-            </w:pPr>
-            <w:r>
-              <w:t xml:space="preserve">Alt.3g</w:t>
+              <w:t xml:space="preserve">Alt.1c</w:t>
+            </w:r>
+          </w:p>
+        </w:tc>
+        <w:tc>
+          <w:tcPr/>
+          <w:p>
+            <w:pPr>
+              <w:pStyle w:val="Compact"/>
+              <w:jc w:val="left"/>
+            </w:pPr>
+            <w:r>
+              <w:t xml:space="preserve">Alt.2e</w:t>
+            </w:r>
+          </w:p>
+        </w:tc>
+        <w:tc>
+          <w:tcPr/>
+          <w:p>
+            <w:pPr>
+              <w:pStyle w:val="Compact"/>
+              <w:jc w:val="left"/>
+            </w:pPr>
+            <w:r>
+              <w:t xml:space="preserve">Alt.3i</w:t>
+            </w:r>
+          </w:p>
+        </w:tc>
+        <w:tc>
+          <w:tcPr/>
+          <w:p>
+            <w:pPr>
+              <w:pStyle w:val="Compact"/>
+              <w:jc w:val="left"/>
+            </w:pPr>
+            <w:r>
+              <w:t xml:space="preserve">Alt.3j</w:t>
+            </w:r>
+          </w:p>
+        </w:tc>
+        <w:tc>
+          <w:tcPr/>
+          <w:p>
+            <w:pPr>
+              <w:pStyle w:val="Compact"/>
+              <w:jc w:val="left"/>
+            </w:pPr>
+            <w:r>
+              <w:t xml:space="preserve">Alt.3k</w:t>
             </w:r>
           </w:p>
         </w:tc>
@@ -441,55 +797,55 @@
               <w:jc w:val="left"/>
             </w:pPr>
             <w:r>
-              <w:t xml:space="preserve">7000</w:t>
-            </w:r>
-          </w:p>
-        </w:tc>
-        <w:tc>
-          <w:tcPr/>
-          <w:p>
-            <w:pPr>
-              <w:pStyle w:val="Compact"/>
-              <w:jc w:val="left"/>
-            </w:pPr>
-            <w:r>
-              <w:t xml:space="preserve">7600</w:t>
-            </w:r>
-          </w:p>
-        </w:tc>
-        <w:tc>
-          <w:tcPr/>
-          <w:p>
-            <w:pPr>
-              <w:pStyle w:val="Compact"/>
-              <w:jc w:val="left"/>
-            </w:pPr>
-            <w:r>
-              <w:t xml:space="preserve">7707</w:t>
-            </w:r>
-          </w:p>
-        </w:tc>
-        <w:tc>
-          <w:tcPr/>
-          <w:p>
-            <w:pPr>
-              <w:pStyle w:val="Compact"/>
-              <w:jc w:val="left"/>
-            </w:pPr>
-            <w:r>
-              <w:t xml:space="preserve">7713</w:t>
-            </w:r>
-          </w:p>
-        </w:tc>
-        <w:tc>
-          <w:tcPr/>
-          <w:p>
-            <w:pPr>
-              <w:pStyle w:val="Compact"/>
-              <w:jc w:val="left"/>
-            </w:pPr>
-            <w:r>
-              <w:t xml:space="preserve">7770</w:t>
+              <w:t xml:space="preserve">7363</w:t>
+            </w:r>
+          </w:p>
+        </w:tc>
+        <w:tc>
+          <w:tcPr/>
+          <w:p>
+            <w:pPr>
+              <w:pStyle w:val="Compact"/>
+              <w:jc w:val="left"/>
+            </w:pPr>
+            <w:r>
+              <w:t xml:space="preserve">7300</w:t>
+            </w:r>
+          </w:p>
+        </w:tc>
+        <w:tc>
+          <w:tcPr/>
+          <w:p>
+            <w:pPr>
+              <w:pStyle w:val="Compact"/>
+              <w:jc w:val="left"/>
+            </w:pPr>
+            <w:r>
+              <w:t xml:space="preserve">7347</w:t>
+            </w:r>
+          </w:p>
+        </w:tc>
+        <w:tc>
+          <w:tcPr/>
+          <w:p>
+            <w:pPr>
+              <w:pStyle w:val="Compact"/>
+              <w:jc w:val="left"/>
+            </w:pPr>
+            <w:r>
+              <w:t xml:space="preserve">7437</w:t>
+            </w:r>
+          </w:p>
+        </w:tc>
+        <w:tc>
+          <w:tcPr/>
+          <w:p>
+            <w:pPr>
+              <w:pStyle w:val="Compact"/>
+              <w:jc w:val="left"/>
+            </w:pPr>
+            <w:r>
+              <w:t xml:space="preserve">7347</w:t>
             </w:r>
           </w:p>
         </w:tc>
@@ -515,55 +871,55 @@
               <w:jc w:val="left"/>
             </w:pPr>
             <w:r>
-              <w:t xml:space="preserve">6617</w:t>
-            </w:r>
-          </w:p>
-        </w:tc>
-        <w:tc>
-          <w:tcPr/>
-          <w:p>
-            <w:pPr>
-              <w:pStyle w:val="Compact"/>
-              <w:jc w:val="left"/>
-            </w:pPr>
-            <w:r>
-              <w:t xml:space="preserve">6107</w:t>
-            </w:r>
-          </w:p>
-        </w:tc>
-        <w:tc>
-          <w:tcPr/>
-          <w:p>
-            <w:pPr>
-              <w:pStyle w:val="Compact"/>
-              <w:jc w:val="left"/>
-            </w:pPr>
-            <w:r>
-              <w:t xml:space="preserve">5541</w:t>
-            </w:r>
-          </w:p>
-        </w:tc>
-        <w:tc>
-          <w:tcPr/>
-          <w:p>
-            <w:pPr>
-              <w:pStyle w:val="Compact"/>
-              <w:jc w:val="left"/>
-            </w:pPr>
-            <w:r>
-              <w:t xml:space="preserve">5248</w:t>
-            </w:r>
-          </w:p>
-        </w:tc>
-        <w:tc>
-          <w:tcPr/>
-          <w:p>
-            <w:pPr>
-              <w:pStyle w:val="Compact"/>
-              <w:jc w:val="left"/>
-            </w:pPr>
-            <w:r>
-              <w:t xml:space="preserve">5415</w:t>
+              <w:t xml:space="preserve">5645</w:t>
+            </w:r>
+          </w:p>
+        </w:tc>
+        <w:tc>
+          <w:tcPr/>
+          <w:p>
+            <w:pPr>
+              <w:pStyle w:val="Compact"/>
+              <w:jc w:val="left"/>
+            </w:pPr>
+            <w:r>
+              <w:t xml:space="preserve">6500</w:t>
+            </w:r>
+          </w:p>
+        </w:tc>
+        <w:tc>
+          <w:tcPr/>
+          <w:p>
+            <w:pPr>
+              <w:pStyle w:val="Compact"/>
+              <w:jc w:val="left"/>
+            </w:pPr>
+            <w:r>
+              <w:t xml:space="preserve">6003</w:t>
+            </w:r>
+          </w:p>
+        </w:tc>
+        <w:tc>
+          <w:tcPr/>
+          <w:p>
+            <w:pPr>
+              <w:pStyle w:val="Compact"/>
+              <w:jc w:val="left"/>
+            </w:pPr>
+            <w:r>
+              <w:t xml:space="preserve">6006</w:t>
+            </w:r>
+          </w:p>
+        </w:tc>
+        <w:tc>
+          <w:tcPr/>
+          <w:p>
+            <w:pPr>
+              <w:pStyle w:val="Compact"/>
+              <w:jc w:val="left"/>
+            </w:pPr>
+            <w:r>
+              <w:t xml:space="preserve">6600</w:t>
             </w:r>
           </w:p>
         </w:tc>
@@ -577,67 +933,67 @@
               <w:jc w:val="left"/>
             </w:pPr>
             <w:r>
-              <w:t xml:space="preserve">Total Volume (TAF)</w:t>
-            </w:r>
-          </w:p>
-        </w:tc>
-        <w:tc>
-          <w:tcPr/>
-          <w:p>
-            <w:pPr>
-              <w:pStyle w:val="Compact"/>
-              <w:jc w:val="left"/>
-            </w:pPr>
-            <w:r>
-              <w:t xml:space="preserve">3026</w:t>
-            </w:r>
-          </w:p>
-        </w:tc>
-        <w:tc>
-          <w:tcPr/>
-          <w:p>
-            <w:pPr>
-              <w:pStyle w:val="Compact"/>
-              <w:jc w:val="left"/>
-            </w:pPr>
-            <w:r>
-              <w:t xml:space="preserve">2827</w:t>
-            </w:r>
-          </w:p>
-        </w:tc>
-        <w:tc>
-          <w:tcPr/>
-          <w:p>
-            <w:pPr>
-              <w:pStyle w:val="Compact"/>
-              <w:jc w:val="left"/>
-            </w:pPr>
-            <w:r>
-              <w:t xml:space="preserve">2734</w:t>
-            </w:r>
-          </w:p>
-        </w:tc>
-        <w:tc>
-          <w:tcPr/>
-          <w:p>
-            <w:pPr>
-              <w:pStyle w:val="Compact"/>
-              <w:jc w:val="left"/>
-            </w:pPr>
-            <w:r>
-              <w:t xml:space="preserve">2646</w:t>
-            </w:r>
-          </w:p>
-        </w:tc>
-        <w:tc>
-          <w:tcPr/>
-          <w:p>
-            <w:pPr>
-              <w:pStyle w:val="Compact"/>
-              <w:jc w:val="left"/>
-            </w:pPr>
-            <w:r>
-              <w:t xml:space="preserve">2706</w:t>
+              <w:t xml:space="preserve">Sept-Feb Total Volume (TAF)</w:t>
+            </w:r>
+          </w:p>
+        </w:tc>
+        <w:tc>
+          <w:tcPr/>
+          <w:p>
+            <w:pPr>
+              <w:pStyle w:val="Compact"/>
+              <w:jc w:val="left"/>
+            </w:pPr>
+            <w:r>
+              <w:t xml:space="preserve">2395</w:t>
+            </w:r>
+          </w:p>
+        </w:tc>
+        <w:tc>
+          <w:tcPr/>
+          <w:p>
+            <w:pPr>
+              <w:pStyle w:val="Compact"/>
+              <w:jc w:val="left"/>
+            </w:pPr>
+            <w:r>
+              <w:t xml:space="preserve">2063</w:t>
+            </w:r>
+          </w:p>
+        </w:tc>
+        <w:tc>
+          <w:tcPr/>
+          <w:p>
+            <w:pPr>
+              <w:pStyle w:val="Compact"/>
+              <w:jc w:val="left"/>
+            </w:pPr>
+            <w:r>
+              <w:t xml:space="preserve">2006</w:t>
+            </w:r>
+          </w:p>
+        </w:tc>
+        <w:tc>
+          <w:tcPr/>
+          <w:p>
+            <w:pPr>
+              <w:pStyle w:val="Compact"/>
+              <w:jc w:val="left"/>
+            </w:pPr>
+            <w:r>
+              <w:t xml:space="preserve">2011</w:t>
+            </w:r>
+          </w:p>
+        </w:tc>
+        <w:tc>
+          <w:tcPr/>
+          <w:p>
+            <w:pPr>
+              <w:pStyle w:val="Compact"/>
+              <w:jc w:val="left"/>
+            </w:pPr>
+            <w:r>
+              <w:t xml:space="preserve">2073</w:t>
             </w:r>
           </w:p>
         </w:tc>
@@ -651,67 +1007,67 @@
               <w:jc w:val="left"/>
             </w:pPr>
             <w:r>
-              <w:t xml:space="preserve">Winter-run Redds dewatered</w:t>
-            </w:r>
-          </w:p>
-        </w:tc>
-        <w:tc>
-          <w:tcPr/>
-          <w:p>
-            <w:pPr>
-              <w:pStyle w:val="Compact"/>
-              <w:jc w:val="left"/>
-            </w:pPr>
-            <w:r>
-              <w:t xml:space="preserve">16</w:t>
-            </w:r>
-          </w:p>
-        </w:tc>
-        <w:tc>
-          <w:tcPr/>
-          <w:p>
-            <w:pPr>
-              <w:pStyle w:val="Compact"/>
-              <w:jc w:val="left"/>
-            </w:pPr>
-            <w:r>
-              <w:t xml:space="preserve">4</w:t>
-            </w:r>
-          </w:p>
-        </w:tc>
-        <w:tc>
-          <w:tcPr/>
-          <w:p>
-            <w:pPr>
-              <w:pStyle w:val="Compact"/>
-              <w:jc w:val="left"/>
-            </w:pPr>
-            <w:r>
-              <w:t xml:space="preserve">6</w:t>
-            </w:r>
-          </w:p>
-        </w:tc>
-        <w:tc>
-          <w:tcPr/>
-          <w:p>
-            <w:pPr>
-              <w:pStyle w:val="Compact"/>
-              <w:jc w:val="left"/>
-            </w:pPr>
-            <w:r>
-              <w:t xml:space="preserve">6</w:t>
-            </w:r>
-          </w:p>
-        </w:tc>
-        <w:tc>
-          <w:tcPr/>
-          <w:p>
-            <w:pPr>
-              <w:pStyle w:val="Compact"/>
-              <w:jc w:val="left"/>
-            </w:pPr>
-            <w:r>
-              <w:t xml:space="preserve">6</w:t>
+              <w:t xml:space="preserve">Aug-Oct Total Volume (TAF)</w:t>
+            </w:r>
+          </w:p>
+        </w:tc>
+        <w:tc>
+          <w:tcPr/>
+          <w:p>
+            <w:pPr>
+              <w:pStyle w:val="Compact"/>
+              <w:jc w:val="left"/>
+            </w:pPr>
+            <w:r>
+              <w:t xml:space="preserve">1392</w:t>
+            </w:r>
+          </w:p>
+        </w:tc>
+        <w:tc>
+          <w:tcPr/>
+          <w:p>
+            <w:pPr>
+              <w:pStyle w:val="Compact"/>
+              <w:jc w:val="left"/>
+            </w:pPr>
+            <w:r>
+              <w:t xml:space="preserve">1441</w:t>
+            </w:r>
+          </w:p>
+        </w:tc>
+        <w:tc>
+          <w:tcPr/>
+          <w:p>
+            <w:pPr>
+              <w:pStyle w:val="Compact"/>
+              <w:jc w:val="left"/>
+            </w:pPr>
+            <w:r>
+              <w:t xml:space="preserve">1417</w:t>
+            </w:r>
+          </w:p>
+        </w:tc>
+        <w:tc>
+          <w:tcPr/>
+          <w:p>
+            <w:pPr>
+              <w:pStyle w:val="Compact"/>
+              <w:jc w:val="left"/>
+            </w:pPr>
+            <w:r>
+              <w:t xml:space="preserve">1423</w:t>
+            </w:r>
+          </w:p>
+        </w:tc>
+        <w:tc>
+          <w:tcPr/>
+          <w:p>
+            <w:pPr>
+              <w:pStyle w:val="Compact"/>
+              <w:jc w:val="left"/>
+            </w:pPr>
+            <w:r>
+              <w:t xml:space="preserve">1450</w:t>
             </w:r>
           </w:p>
         </w:tc>
@@ -725,67 +1081,67 @@
               <w:jc w:val="left"/>
             </w:pPr>
             <w:r>
-              <w:t xml:space="preserve">Winter-run Percent Lost (based on current count)</w:t>
-            </w:r>
-          </w:p>
-        </w:tc>
-        <w:tc>
-          <w:tcPr/>
-          <w:p>
-            <w:pPr>
-              <w:pStyle w:val="Compact"/>
-              <w:jc w:val="left"/>
-            </w:pPr>
-            <w:r>
-              <w:t xml:space="preserve">4.6</w:t>
-            </w:r>
-          </w:p>
-        </w:tc>
-        <w:tc>
-          <w:tcPr/>
-          <w:p>
-            <w:pPr>
-              <w:pStyle w:val="Compact"/>
-              <w:jc w:val="left"/>
-            </w:pPr>
-            <w:r>
-              <w:t xml:space="preserve">1.2</w:t>
-            </w:r>
-          </w:p>
-        </w:tc>
-        <w:tc>
-          <w:tcPr/>
-          <w:p>
-            <w:pPr>
-              <w:pStyle w:val="Compact"/>
-              <w:jc w:val="left"/>
-            </w:pPr>
-            <w:r>
-              <w:t xml:space="preserve">1.7</w:t>
-            </w:r>
-          </w:p>
-        </w:tc>
-        <w:tc>
-          <w:tcPr/>
-          <w:p>
-            <w:pPr>
-              <w:pStyle w:val="Compact"/>
-              <w:jc w:val="left"/>
-            </w:pPr>
-            <w:r>
-              <w:t xml:space="preserve">1.7</w:t>
-            </w:r>
-          </w:p>
-        </w:tc>
-        <w:tc>
-          <w:tcPr/>
-          <w:p>
-            <w:pPr>
-              <w:pStyle w:val="Compact"/>
-              <w:jc w:val="left"/>
-            </w:pPr>
-            <w:r>
-              <w:t xml:space="preserve">1.7</w:t>
+              <w:t xml:space="preserve">Winter-run Redds dewatered</w:t>
+            </w:r>
+          </w:p>
+        </w:tc>
+        <w:tc>
+          <w:tcPr/>
+          <w:p>
+            <w:pPr>
+              <w:pStyle w:val="Compact"/>
+              <w:jc w:val="left"/>
+            </w:pPr>
+            <w:r>
+              <w:t xml:space="preserve">6</w:t>
+            </w:r>
+          </w:p>
+        </w:tc>
+        <w:tc>
+          <w:tcPr/>
+          <w:p>
+            <w:pPr>
+              <w:pStyle w:val="Compact"/>
+              <w:jc w:val="left"/>
+            </w:pPr>
+            <w:r>
+              <w:t xml:space="preserve">2</w:t>
+            </w:r>
+          </w:p>
+        </w:tc>
+        <w:tc>
+          <w:tcPr/>
+          <w:p>
+            <w:pPr>
+              <w:pStyle w:val="Compact"/>
+              <w:jc w:val="left"/>
+            </w:pPr>
+            <w:r>
+              <w:t xml:space="preserve">6</w:t>
+            </w:r>
+          </w:p>
+        </w:tc>
+        <w:tc>
+          <w:tcPr/>
+          <w:p>
+            <w:pPr>
+              <w:pStyle w:val="Compact"/>
+              <w:jc w:val="left"/>
+            </w:pPr>
+            <w:r>
+              <w:t xml:space="preserve">6</w:t>
+            </w:r>
+          </w:p>
+        </w:tc>
+        <w:tc>
+          <w:tcPr/>
+          <w:p>
+            <w:pPr>
+              <w:pStyle w:val="Compact"/>
+              <w:jc w:val="left"/>
+            </w:pPr>
+            <w:r>
+              <w:t xml:space="preserve">2</w:t>
             </w:r>
           </w:p>
         </w:tc>
@@ -799,67 +1155,67 @@
               <w:jc w:val="left"/>
             </w:pPr>
             <w:r>
-              <w:t xml:space="preserve">Winter-run Percent Lost (based on expansion of 0.7)</w:t>
-            </w:r>
-          </w:p>
-        </w:tc>
-        <w:tc>
-          <w:tcPr/>
-          <w:p>
-            <w:pPr>
-              <w:pStyle w:val="Compact"/>
-              <w:jc w:val="left"/>
-            </w:pPr>
-            <w:r>
-              <w:t xml:space="preserve">2.7</w:t>
-            </w:r>
-          </w:p>
-        </w:tc>
-        <w:tc>
-          <w:tcPr/>
-          <w:p>
-            <w:pPr>
-              <w:pStyle w:val="Compact"/>
-              <w:jc w:val="left"/>
-            </w:pPr>
-            <w:r>
-              <w:t xml:space="preserve">0.7</w:t>
-            </w:r>
-          </w:p>
-        </w:tc>
-        <w:tc>
-          <w:tcPr/>
-          <w:p>
-            <w:pPr>
-              <w:pStyle w:val="Compact"/>
-              <w:jc w:val="left"/>
-            </w:pPr>
-            <w:r>
-              <w:t xml:space="preserve">1</w:t>
-            </w:r>
-          </w:p>
-        </w:tc>
-        <w:tc>
-          <w:tcPr/>
-          <w:p>
-            <w:pPr>
-              <w:pStyle w:val="Compact"/>
-              <w:jc w:val="left"/>
-            </w:pPr>
-            <w:r>
-              <w:t xml:space="preserve">1</w:t>
-            </w:r>
-          </w:p>
-        </w:tc>
-        <w:tc>
-          <w:tcPr/>
-          <w:p>
-            <w:pPr>
-              <w:pStyle w:val="Compact"/>
-              <w:jc w:val="left"/>
-            </w:pPr>
-            <w:r>
-              <w:t xml:space="preserve">1</w:t>
+              <w:t xml:space="preserve">Winter-run Percent Lost (based on current count)</w:t>
+            </w:r>
+          </w:p>
+        </w:tc>
+        <w:tc>
+          <w:tcPr/>
+          <w:p>
+            <w:pPr>
+              <w:pStyle w:val="Compact"/>
+              <w:jc w:val="left"/>
+            </w:pPr>
+            <w:r>
+              <w:t xml:space="preserve">1.7</w:t>
+            </w:r>
+          </w:p>
+        </w:tc>
+        <w:tc>
+          <w:tcPr/>
+          <w:p>
+            <w:pPr>
+              <w:pStyle w:val="Compact"/>
+              <w:jc w:val="left"/>
+            </w:pPr>
+            <w:r>
+              <w:t xml:space="preserve">0.6</w:t>
+            </w:r>
+          </w:p>
+        </w:tc>
+        <w:tc>
+          <w:tcPr/>
+          <w:p>
+            <w:pPr>
+              <w:pStyle w:val="Compact"/>
+              <w:jc w:val="left"/>
+            </w:pPr>
+            <w:r>
+              <w:t xml:space="preserve">1.7</w:t>
+            </w:r>
+          </w:p>
+        </w:tc>
+        <w:tc>
+          <w:tcPr/>
+          <w:p>
+            <w:pPr>
+              <w:pStyle w:val="Compact"/>
+              <w:jc w:val="left"/>
+            </w:pPr>
+            <w:r>
+              <w:t xml:space="preserve">1.7</w:t>
+            </w:r>
+          </w:p>
+        </w:tc>
+        <w:tc>
+          <w:tcPr/>
+          <w:p>
+            <w:pPr>
+              <w:pStyle w:val="Compact"/>
+              <w:jc w:val="left"/>
+            </w:pPr>
+            <w:r>
+              <w:t xml:space="preserve">0.6</w:t>
             </w:r>
           </w:p>
         </w:tc>
@@ -873,67 +1229,67 @@
               <w:jc w:val="left"/>
             </w:pPr>
             <w:r>
-              <w:t xml:space="preserve">Winter-run Percent Lost (based on expansion of 0.3)</w:t>
-            </w:r>
-          </w:p>
-        </w:tc>
-        <w:tc>
-          <w:tcPr/>
-          <w:p>
-            <w:pPr>
-              <w:pStyle w:val="Compact"/>
-              <w:jc w:val="left"/>
-            </w:pPr>
-            <w:r>
-              <w:t xml:space="preserve">3.5</w:t>
-            </w:r>
-          </w:p>
-        </w:tc>
-        <w:tc>
-          <w:tcPr/>
-          <w:p>
-            <w:pPr>
-              <w:pStyle w:val="Compact"/>
-              <w:jc w:val="left"/>
-            </w:pPr>
-            <w:r>
-              <w:t xml:space="preserve">0.9</w:t>
-            </w:r>
-          </w:p>
-        </w:tc>
-        <w:tc>
-          <w:tcPr/>
-          <w:p>
-            <w:pPr>
-              <w:pStyle w:val="Compact"/>
-              <w:jc w:val="left"/>
-            </w:pPr>
-            <w:r>
-              <w:t xml:space="preserve">1.3</w:t>
-            </w:r>
-          </w:p>
-        </w:tc>
-        <w:tc>
-          <w:tcPr/>
-          <w:p>
-            <w:pPr>
-              <w:pStyle w:val="Compact"/>
-              <w:jc w:val="left"/>
-            </w:pPr>
-            <w:r>
-              <w:t xml:space="preserve">1.3</w:t>
-            </w:r>
-          </w:p>
-        </w:tc>
-        <w:tc>
-          <w:tcPr/>
-          <w:p>
-            <w:pPr>
-              <w:pStyle w:val="Compact"/>
-              <w:jc w:val="left"/>
-            </w:pPr>
-            <w:r>
-              <w:t xml:space="preserve">1.3</w:t>
+              <w:t xml:space="preserve">Winter-run Percent Lost (based on this year’s anticipated expansion of 3)</w:t>
+            </w:r>
+          </w:p>
+        </w:tc>
+        <w:tc>
+          <w:tcPr/>
+          <w:p>
+            <w:pPr>
+              <w:pStyle w:val="Compact"/>
+              <w:jc w:val="left"/>
+            </w:pPr>
+            <w:r>
+              <w:t xml:space="preserve">0.6</w:t>
+            </w:r>
+          </w:p>
+        </w:tc>
+        <w:tc>
+          <w:tcPr/>
+          <w:p>
+            <w:pPr>
+              <w:pStyle w:val="Compact"/>
+              <w:jc w:val="left"/>
+            </w:pPr>
+            <w:r>
+              <w:t xml:space="preserve">0.2</w:t>
+            </w:r>
+          </w:p>
+        </w:tc>
+        <w:tc>
+          <w:tcPr/>
+          <w:p>
+            <w:pPr>
+              <w:pStyle w:val="Compact"/>
+              <w:jc w:val="left"/>
+            </w:pPr>
+            <w:r>
+              <w:t xml:space="preserve">0.6</w:t>
+            </w:r>
+          </w:p>
+        </w:tc>
+        <w:tc>
+          <w:tcPr/>
+          <w:p>
+            <w:pPr>
+              <w:pStyle w:val="Compact"/>
+              <w:jc w:val="left"/>
+            </w:pPr>
+            <w:r>
+              <w:t xml:space="preserve">0.6</w:t>
+            </w:r>
+          </w:p>
+        </w:tc>
+        <w:tc>
+          <w:tcPr/>
+          <w:p>
+            <w:pPr>
+              <w:pStyle w:val="Compact"/>
+              <w:jc w:val="left"/>
+            </w:pPr>
+            <w:r>
+              <w:t xml:space="preserve">0.2</w:t>
             </w:r>
           </w:p>
         </w:tc>
@@ -947,67 +1303,67 @@
               <w:jc w:val="left"/>
             </w:pPr>
             <w:r>
-              <w:t xml:space="preserve">Winter-run Redds Dewatered (w/ 250 cfs buffer)</w:t>
-            </w:r>
-          </w:p>
-        </w:tc>
-        <w:tc>
-          <w:tcPr/>
-          <w:p>
-            <w:pPr>
-              <w:pStyle w:val="Compact"/>
-              <w:jc w:val="left"/>
-            </w:pPr>
-            <w:r>
-              <w:t xml:space="preserve">21</w:t>
-            </w:r>
-          </w:p>
-        </w:tc>
-        <w:tc>
-          <w:tcPr/>
-          <w:p>
-            <w:pPr>
-              <w:pStyle w:val="Compact"/>
-              <w:jc w:val="left"/>
-            </w:pPr>
-            <w:r>
-              <w:t xml:space="preserve">10</w:t>
-            </w:r>
-          </w:p>
-        </w:tc>
-        <w:tc>
-          <w:tcPr/>
-          <w:p>
-            <w:pPr>
-              <w:pStyle w:val="Compact"/>
-              <w:jc w:val="left"/>
-            </w:pPr>
-            <w:r>
-              <w:t xml:space="preserve">12</w:t>
-            </w:r>
-          </w:p>
-        </w:tc>
-        <w:tc>
-          <w:tcPr/>
-          <w:p>
-            <w:pPr>
-              <w:pStyle w:val="Compact"/>
-              <w:jc w:val="left"/>
-            </w:pPr>
-            <w:r>
-              <w:t xml:space="preserve">12</w:t>
-            </w:r>
-          </w:p>
-        </w:tc>
-        <w:tc>
-          <w:tcPr/>
-          <w:p>
-            <w:pPr>
-              <w:pStyle w:val="Compact"/>
-              <w:jc w:val="left"/>
-            </w:pPr>
-            <w:r>
-              <w:t xml:space="preserve">12</w:t>
+              <w:t xml:space="preserve">Winter-run Percent Lost (based on average expansion of 1.98)</w:t>
+            </w:r>
+          </w:p>
+        </w:tc>
+        <w:tc>
+          <w:tcPr/>
+          <w:p>
+            <w:pPr>
+              <w:pStyle w:val="Compact"/>
+              <w:jc w:val="left"/>
+            </w:pPr>
+            <w:r>
+              <w:t xml:space="preserve">0.9</w:t>
+            </w:r>
+          </w:p>
+        </w:tc>
+        <w:tc>
+          <w:tcPr/>
+          <w:p>
+            <w:pPr>
+              <w:pStyle w:val="Compact"/>
+              <w:jc w:val="left"/>
+            </w:pPr>
+            <w:r>
+              <w:t xml:space="preserve">0.3</w:t>
+            </w:r>
+          </w:p>
+        </w:tc>
+        <w:tc>
+          <w:tcPr/>
+          <w:p>
+            <w:pPr>
+              <w:pStyle w:val="Compact"/>
+              <w:jc w:val="left"/>
+            </w:pPr>
+            <w:r>
+              <w:t xml:space="preserve">0.9</w:t>
+            </w:r>
+          </w:p>
+        </w:tc>
+        <w:tc>
+          <w:tcPr/>
+          <w:p>
+            <w:pPr>
+              <w:pStyle w:val="Compact"/>
+              <w:jc w:val="left"/>
+            </w:pPr>
+            <w:r>
+              <w:t xml:space="preserve">0.9</w:t>
+            </w:r>
+          </w:p>
+        </w:tc>
+        <w:tc>
+          <w:tcPr/>
+          <w:p>
+            <w:pPr>
+              <w:pStyle w:val="Compact"/>
+              <w:jc w:val="left"/>
+            </w:pPr>
+            <w:r>
+              <w:t xml:space="preserve">0.3</w:t>
             </w:r>
           </w:p>
         </w:tc>
@@ -1021,67 +1377,67 @@
               <w:jc w:val="left"/>
             </w:pPr>
             <w:r>
-              <w:t xml:space="preserve">Winter-run Percent Lost (w/ 250 cfs buffer)</w:t>
-            </w:r>
-          </w:p>
-        </w:tc>
-        <w:tc>
-          <w:tcPr/>
-          <w:p>
-            <w:pPr>
-              <w:pStyle w:val="Compact"/>
-              <w:jc w:val="left"/>
-            </w:pPr>
-            <w:r>
-              <w:t xml:space="preserve">6.1</w:t>
-            </w:r>
-          </w:p>
-        </w:tc>
-        <w:tc>
-          <w:tcPr/>
-          <w:p>
-            <w:pPr>
-              <w:pStyle w:val="Compact"/>
-              <w:jc w:val="left"/>
-            </w:pPr>
-            <w:r>
-              <w:t xml:space="preserve">2.9</w:t>
-            </w:r>
-          </w:p>
-        </w:tc>
-        <w:tc>
-          <w:tcPr/>
-          <w:p>
-            <w:pPr>
-              <w:pStyle w:val="Compact"/>
-              <w:jc w:val="left"/>
-            </w:pPr>
-            <w:r>
-              <w:t xml:space="preserve">3.5</w:t>
-            </w:r>
-          </w:p>
-        </w:tc>
-        <w:tc>
-          <w:tcPr/>
-          <w:p>
-            <w:pPr>
-              <w:pStyle w:val="Compact"/>
-              <w:jc w:val="left"/>
-            </w:pPr>
-            <w:r>
-              <w:t xml:space="preserve">3.5</w:t>
-            </w:r>
-          </w:p>
-        </w:tc>
-        <w:tc>
-          <w:tcPr/>
-          <w:p>
-            <w:pPr>
-              <w:pStyle w:val="Compact"/>
-              <w:jc w:val="left"/>
-            </w:pPr>
-            <w:r>
-              <w:t xml:space="preserve">3.5</w:t>
+              <w:t xml:space="preserve">Winter-run Percent Lost (based on maximum expansion of 3.45)</w:t>
+            </w:r>
+          </w:p>
+        </w:tc>
+        <w:tc>
+          <w:tcPr/>
+          <w:p>
+            <w:pPr>
+              <w:pStyle w:val="Compact"/>
+              <w:jc w:val="left"/>
+            </w:pPr>
+            <w:r>
+              <w:t xml:space="preserve">0.5</w:t>
+            </w:r>
+          </w:p>
+        </w:tc>
+        <w:tc>
+          <w:tcPr/>
+          <w:p>
+            <w:pPr>
+              <w:pStyle w:val="Compact"/>
+              <w:jc w:val="left"/>
+            </w:pPr>
+            <w:r>
+              <w:t xml:space="preserve">0.2</w:t>
+            </w:r>
+          </w:p>
+        </w:tc>
+        <w:tc>
+          <w:tcPr/>
+          <w:p>
+            <w:pPr>
+              <w:pStyle w:val="Compact"/>
+              <w:jc w:val="left"/>
+            </w:pPr>
+            <w:r>
+              <w:t xml:space="preserve">0.5</w:t>
+            </w:r>
+          </w:p>
+        </w:tc>
+        <w:tc>
+          <w:tcPr/>
+          <w:p>
+            <w:pPr>
+              <w:pStyle w:val="Compact"/>
+              <w:jc w:val="left"/>
+            </w:pPr>
+            <w:r>
+              <w:t xml:space="preserve">0.5</w:t>
+            </w:r>
+          </w:p>
+        </w:tc>
+        <w:tc>
+          <w:tcPr/>
+          <w:p>
+            <w:pPr>
+              <w:pStyle w:val="Compact"/>
+              <w:jc w:val="left"/>
+            </w:pPr>
+            <w:r>
+              <w:t xml:space="preserve">0.2</w:t>
             </w:r>
           </w:p>
         </w:tc>
@@ -1095,67 +1451,67 @@
               <w:jc w:val="left"/>
             </w:pPr>
             <w:r>
-              <w:t xml:space="preserve">Fall-run dewatered (%)</w:t>
-            </w:r>
-          </w:p>
-        </w:tc>
-        <w:tc>
-          <w:tcPr/>
-          <w:p>
-            <w:pPr>
-              <w:pStyle w:val="Compact"/>
-              <w:jc w:val="left"/>
-            </w:pPr>
-            <w:r>
-              <w:t xml:space="preserve">5.5</w:t>
-            </w:r>
-          </w:p>
-        </w:tc>
-        <w:tc>
-          <w:tcPr/>
-          <w:p>
-            <w:pPr>
-              <w:pStyle w:val="Compact"/>
-              <w:jc w:val="left"/>
-            </w:pPr>
-            <w:r>
-              <w:t xml:space="preserve">12.0</w:t>
-            </w:r>
-          </w:p>
-        </w:tc>
-        <w:tc>
-          <w:tcPr/>
-          <w:p>
-            <w:pPr>
-              <w:pStyle w:val="Compact"/>
-              <w:jc w:val="left"/>
-            </w:pPr>
-            <w:r>
-              <w:t xml:space="preserve">10.5</w:t>
-            </w:r>
-          </w:p>
-        </w:tc>
-        <w:tc>
-          <w:tcPr/>
-          <w:p>
-            <w:pPr>
-              <w:pStyle w:val="Compact"/>
-              <w:jc w:val="left"/>
-            </w:pPr>
-            <w:r>
-              <w:t xml:space="preserve">11.9</w:t>
-            </w:r>
-          </w:p>
-        </w:tc>
-        <w:tc>
-          <w:tcPr/>
-          <w:p>
-            <w:pPr>
-              <w:pStyle w:val="Compact"/>
-              <w:jc w:val="left"/>
-            </w:pPr>
-            <w:r>
-              <w:t xml:space="preserve">12.3</w:t>
+              <w:t xml:space="preserve">Winter-run Percent Lost (based on minimum expansion of 1.25)</w:t>
+            </w:r>
+          </w:p>
+        </w:tc>
+        <w:tc>
+          <w:tcPr/>
+          <w:p>
+            <w:pPr>
+              <w:pStyle w:val="Compact"/>
+              <w:jc w:val="left"/>
+            </w:pPr>
+            <w:r>
+              <w:t xml:space="preserve">1.4</w:t>
+            </w:r>
+          </w:p>
+        </w:tc>
+        <w:tc>
+          <w:tcPr/>
+          <w:p>
+            <w:pPr>
+              <w:pStyle w:val="Compact"/>
+              <w:jc w:val="left"/>
+            </w:pPr>
+            <w:r>
+              <w:t xml:space="preserve">0.5</w:t>
+            </w:r>
+          </w:p>
+        </w:tc>
+        <w:tc>
+          <w:tcPr/>
+          <w:p>
+            <w:pPr>
+              <w:pStyle w:val="Compact"/>
+              <w:jc w:val="left"/>
+            </w:pPr>
+            <w:r>
+              <w:t xml:space="preserve">1.4</w:t>
+            </w:r>
+          </w:p>
+        </w:tc>
+        <w:tc>
+          <w:tcPr/>
+          <w:p>
+            <w:pPr>
+              <w:pStyle w:val="Compact"/>
+              <w:jc w:val="left"/>
+            </w:pPr>
+            <w:r>
+              <w:t xml:space="preserve">1.4</w:t>
+            </w:r>
+          </w:p>
+        </w:tc>
+        <w:tc>
+          <w:tcPr/>
+          <w:p>
+            <w:pPr>
+              <w:pStyle w:val="Compact"/>
+              <w:jc w:val="left"/>
+            </w:pPr>
+            <w:r>
+              <w:t xml:space="preserve">0.5</w:t>
             </w:r>
           </w:p>
         </w:tc>
@@ -1169,67 +1525,67 @@
               <w:jc w:val="left"/>
             </w:pPr>
             <w:r>
-              <w:t xml:space="preserve">Fall-run dewatered (100 cfs buffer; %)</w:t>
-            </w:r>
-          </w:p>
-        </w:tc>
-        <w:tc>
-          <w:tcPr/>
-          <w:p>
-            <w:pPr>
-              <w:pStyle w:val="Compact"/>
-              <w:jc w:val="left"/>
-            </w:pPr>
-            <w:r>
-              <w:t xml:space="preserve">5.4</w:t>
-            </w:r>
-          </w:p>
-        </w:tc>
-        <w:tc>
-          <w:tcPr/>
-          <w:p>
-            <w:pPr>
-              <w:pStyle w:val="Compact"/>
-              <w:jc w:val="left"/>
-            </w:pPr>
-            <w:r>
-              <w:t xml:space="preserve">12.0</w:t>
-            </w:r>
-          </w:p>
-        </w:tc>
-        <w:tc>
-          <w:tcPr/>
-          <w:p>
-            <w:pPr>
-              <w:pStyle w:val="Compact"/>
-              <w:jc w:val="left"/>
-            </w:pPr>
-            <w:r>
-              <w:t xml:space="preserve">10.4</w:t>
-            </w:r>
-          </w:p>
-        </w:tc>
-        <w:tc>
-          <w:tcPr/>
-          <w:p>
-            <w:pPr>
-              <w:pStyle w:val="Compact"/>
-              <w:jc w:val="left"/>
-            </w:pPr>
-            <w:r>
-              <w:t xml:space="preserve">11.8</w:t>
-            </w:r>
-          </w:p>
-        </w:tc>
-        <w:tc>
-          <w:tcPr/>
-          <w:p>
-            <w:pPr>
-              <w:pStyle w:val="Compact"/>
-              <w:jc w:val="left"/>
-            </w:pPr>
-            <w:r>
-              <w:t xml:space="preserve">12.2</w:t>
+              <w:t xml:space="preserve">Winter-run Redds Dewatered (w/ 250 cfs buffer)</w:t>
+            </w:r>
+          </w:p>
+        </w:tc>
+        <w:tc>
+          <w:tcPr/>
+          <w:p>
+            <w:pPr>
+              <w:pStyle w:val="Compact"/>
+              <w:jc w:val="left"/>
+            </w:pPr>
+            <w:r>
+              <w:t xml:space="preserve">6</w:t>
+            </w:r>
+          </w:p>
+        </w:tc>
+        <w:tc>
+          <w:tcPr/>
+          <w:p>
+            <w:pPr>
+              <w:pStyle w:val="Compact"/>
+              <w:jc w:val="left"/>
+            </w:pPr>
+            <w:r>
+              <w:t xml:space="preserve">2</w:t>
+            </w:r>
+          </w:p>
+        </w:tc>
+        <w:tc>
+          <w:tcPr/>
+          <w:p>
+            <w:pPr>
+              <w:pStyle w:val="Compact"/>
+              <w:jc w:val="left"/>
+            </w:pPr>
+            <w:r>
+              <w:t xml:space="preserve">6</w:t>
+            </w:r>
+          </w:p>
+        </w:tc>
+        <w:tc>
+          <w:tcPr/>
+          <w:p>
+            <w:pPr>
+              <w:pStyle w:val="Compact"/>
+              <w:jc w:val="left"/>
+            </w:pPr>
+            <w:r>
+              <w:t xml:space="preserve">6</w:t>
+            </w:r>
+          </w:p>
+        </w:tc>
+        <w:tc>
+          <w:tcPr/>
+          <w:p>
+            <w:pPr>
+              <w:pStyle w:val="Compact"/>
+              <w:jc w:val="left"/>
+            </w:pPr>
+            <w:r>
+              <w:t xml:space="preserve">2</w:t>
             </w:r>
           </w:p>
         </w:tc>
@@ -1243,74 +1599,148 @@
               <w:jc w:val="left"/>
             </w:pPr>
             <w:r>
-              <w:t xml:space="preserve">Fall-run dewatered (250 cfs buffer; %)</w:t>
-            </w:r>
-          </w:p>
-        </w:tc>
-        <w:tc>
-          <w:tcPr/>
-          <w:p>
-            <w:pPr>
-              <w:pStyle w:val="Compact"/>
-              <w:jc w:val="left"/>
-            </w:pPr>
-            <w:r>
-              <w:t xml:space="preserve">1.4</w:t>
-            </w:r>
-          </w:p>
-        </w:tc>
-        <w:tc>
-          <w:tcPr/>
-          <w:p>
-            <w:pPr>
-              <w:pStyle w:val="Compact"/>
-              <w:jc w:val="left"/>
-            </w:pPr>
-            <w:r>
-              <w:t xml:space="preserve">11.8</w:t>
-            </w:r>
-          </w:p>
-        </w:tc>
-        <w:tc>
-          <w:tcPr/>
-          <w:p>
-            <w:pPr>
-              <w:pStyle w:val="Compact"/>
-              <w:jc w:val="left"/>
-            </w:pPr>
-            <w:r>
-              <w:t xml:space="preserve">10.3</w:t>
-            </w:r>
-          </w:p>
-        </w:tc>
-        <w:tc>
-          <w:tcPr/>
-          <w:p>
-            <w:pPr>
-              <w:pStyle w:val="Compact"/>
-              <w:jc w:val="left"/>
-            </w:pPr>
-            <w:r>
-              <w:t xml:space="preserve">11.7</w:t>
-            </w:r>
-          </w:p>
-        </w:tc>
-        <w:tc>
-          <w:tcPr/>
-          <w:p>
-            <w:pPr>
-              <w:pStyle w:val="Compact"/>
-              <w:jc w:val="left"/>
-            </w:pPr>
-            <w:r>
-              <w:t xml:space="preserve">12.1</w:t>
+              <w:t xml:space="preserve">Winter-run Percent Lost (w/ 250 cfs buffer)</w:t>
+            </w:r>
+          </w:p>
+        </w:tc>
+        <w:tc>
+          <w:tcPr/>
+          <w:p>
+            <w:pPr>
+              <w:pStyle w:val="Compact"/>
+              <w:jc w:val="left"/>
+            </w:pPr>
+            <w:r>
+              <w:t xml:space="preserve">1.7</w:t>
+            </w:r>
+          </w:p>
+        </w:tc>
+        <w:tc>
+          <w:tcPr/>
+          <w:p>
+            <w:pPr>
+              <w:pStyle w:val="Compact"/>
+              <w:jc w:val="left"/>
+            </w:pPr>
+            <w:r>
+              <w:t xml:space="preserve">0.6</w:t>
+            </w:r>
+          </w:p>
+        </w:tc>
+        <w:tc>
+          <w:tcPr/>
+          <w:p>
+            <w:pPr>
+              <w:pStyle w:val="Compact"/>
+              <w:jc w:val="left"/>
+            </w:pPr>
+            <w:r>
+              <w:t xml:space="preserve">1.7</w:t>
+            </w:r>
+          </w:p>
+        </w:tc>
+        <w:tc>
+          <w:tcPr/>
+          <w:p>
+            <w:pPr>
+              <w:pStyle w:val="Compact"/>
+              <w:jc w:val="left"/>
+            </w:pPr>
+            <w:r>
+              <w:t xml:space="preserve">1.7</w:t>
+            </w:r>
+          </w:p>
+        </w:tc>
+        <w:tc>
+          <w:tcPr/>
+          <w:p>
+            <w:pPr>
+              <w:pStyle w:val="Compact"/>
+              <w:jc w:val="left"/>
+            </w:pPr>
+            <w:r>
+              <w:t xml:space="preserve">0.6</w:t>
+            </w:r>
+          </w:p>
+        </w:tc>
+      </w:tr>
+      <w:tr>
+        <w:tc>
+          <w:tcPr/>
+          <w:p>
+            <w:pPr>
+              <w:pStyle w:val="Compact"/>
+              <w:jc w:val="left"/>
+            </w:pPr>
+            <w:r>
+              <w:t xml:space="preserve">Fall-run dewatered (%)</w:t>
+            </w:r>
+          </w:p>
+        </w:tc>
+        <w:tc>
+          <w:tcPr/>
+          <w:p>
+            <w:pPr>
+              <w:pStyle w:val="Compact"/>
+              <w:jc w:val="left"/>
+            </w:pPr>
+            <w:r>
+              <w:t xml:space="preserve">4.7</w:t>
+            </w:r>
+          </w:p>
+        </w:tc>
+        <w:tc>
+          <w:tcPr/>
+          <w:p>
+            <w:pPr>
+              <w:pStyle w:val="Compact"/>
+              <w:jc w:val="left"/>
+            </w:pPr>
+            <w:r>
+              <w:t xml:space="preserve">8.5</w:t>
+            </w:r>
+          </w:p>
+        </w:tc>
+        <w:tc>
+          <w:tcPr/>
+          <w:p>
+            <w:pPr>
+              <w:pStyle w:val="Compact"/>
+              <w:jc w:val="left"/>
+            </w:pPr>
+            <w:r>
+              <w:t xml:space="preserve">6.2</w:t>
+            </w:r>
+          </w:p>
+        </w:tc>
+        <w:tc>
+          <w:tcPr/>
+          <w:p>
+            <w:pPr>
+              <w:pStyle w:val="Compact"/>
+              <w:jc w:val="left"/>
+            </w:pPr>
+            <w:r>
+              <w:t xml:space="preserve">6.2</w:t>
+            </w:r>
+          </w:p>
+        </w:tc>
+        <w:tc>
+          <w:tcPr/>
+          <w:p>
+            <w:pPr>
+              <w:pStyle w:val="Compact"/>
+              <w:jc w:val="left"/>
+            </w:pPr>
+            <w:r>
+              <w:t xml:space="preserve">8.5</w:t>
             </w:r>
           </w:p>
         </w:tc>
       </w:tr>
     </w:tbl>
-    <w:bookmarkEnd w:id="22"/>
-    <w:bookmarkStart w:id="26" w:name="plots"/>
+    <w:bookmarkEnd w:id="23"/>
+    <w:bookmarkStart w:id="28" w:name="plots"/>
     <w:p>
       <w:pPr>
         <w:pStyle w:val="Heading1"/>
@@ -1328,18 +1758,18 @@
           <wp:inline>
             <wp:extent cx="5334000" cy="3111500"/>
             <wp:effectExtent b="0" l="0" r="0" t="0"/>
-            <wp:docPr descr="" title="" id="24" name="Picture"/>
+            <wp:docPr descr="" title="" id="25" name="Picture"/>
             <a:graphic>
               <a:graphicData uri="http://schemas.openxmlformats.org/drawingml/2006/picture">
                 <pic:pic>
                   <pic:nvPicPr>
-                    <pic:cNvPr descr="Real-time-Estimates_Prelim_automated_v3_files/figure-docx/unnamed-chunk-9-1.png" id="25" name="Picture"/>
+                    <pic:cNvPr descr="Real-time-Estimates_Prelim_automated_v3_files/figure-docx/unnamed-chunk-10-1.png" id="26" name="Picture"/>
                     <pic:cNvPicPr>
                       <a:picLocks noChangeArrowheads="1" noChangeAspect="1"/>
                     </pic:cNvPicPr>
                   </pic:nvPicPr>
                   <pic:blipFill>
-                    <a:blip r:embed="rId23"/>
+                    <a:blip r:embed="rId24"/>
                     <a:stretch>
                       <a:fillRect/>
                     </a:stretch>
@@ -1381,24 +1811,42 @@
         <w:t xml:space="preserve"> </w:t>
       </w:r>
       <w:r>
-        <w:t xml:space="preserve">Actual or estimated emergence dates of SRWC redds and actual or estimated dewatering flow for the September-October estimated redd emergence dates as compared to Keswick flow (in cfs) of proposed management alternatives. Points represent emerged, dewatered, or remaining redds. Numbers inside of points indicate how many redds share that estimated emergence date and actual/estimated dewatering flow. Points that fall above/to the right of a flow alternative line are expected to be dewatered given that management alternative is followed. Points that fall below/to the left of/on a flow alternative line are not expected to be dewatered, given that management alternative is followed. Black line equals KWK gauge flow, navy blue line equals KES flow, and dotted vertical gray line equals today’s date.</w:t>
+        <w:t xml:space="preserve">Actual or estimated emergence dates of SRWC redds and actual or estimated dewatering flow for the September-October estimated redd emergence dates as compared to Keswick flow (in cfs) of proposed management alternatives. Points represent dewatered (De), emerged (EM), or remaining (Re) redds. Numbers inside of points indicate how many redds share that estimated emergence date and actual/estimated dewatering flow. Points that fall above/to the right of a flow alternative line are expected to be dewatered given that management alternative is followed. Points that fall below/to the left of/on a flow alternative line are not expected to be dewatered, given that management alternative is followed. Shaded gray box shows period of real-time flow data; dashed black line equals KWK gauge flow and solid black line equals KES flow (from</w:t>
+      </w:r>
+      <w:r>
+        <w:t xml:space="preserve"> </w:t>
+      </w:r>
+      <w:hyperlink r:id="rId27">
+        <w:r>
+          <w:rPr>
+            <w:rStyle w:val="Hyperlink"/>
+          </w:rPr>
+          <w:t xml:space="preserve">SacPas</w:t>
+        </w:r>
+      </w:hyperlink>
+      <w:r>
+        <w:t xml:space="preserve">).</w:t>
+      </w:r>
+    </w:p>
+    <w:bookmarkEnd w:id="28"/>
+    <w:bookmarkStart w:id="29" w:name="references"/>
+    <w:p>
+      <w:pPr>
+        <w:pStyle w:val="Heading1"/>
+      </w:pPr>
+      <w:r>
+        <w:t xml:space="preserve">References</w:t>
       </w:r>
     </w:p>
     <w:p>
       <w:pPr>
-        <w:pStyle w:val="BodyText"/>
+        <w:pStyle w:val="FirstParagraph"/>
       </w:pPr>
       <w:r>
-        <w:t xml:space="preserve">#References</w:t>
-      </w:r>
-      <w:r>
-        <w:t xml:space="preserve"> </w:t>
-      </w:r>
-      <w:r>
-        <w:t xml:space="preserve">Gard, Mark. 2006. Relationsships between flow fluctuations and redd dewatering and juvenile stranding for Chinnok Salmon and Steelhead in the Sacramento River between Kesewick Dam and Battle Creek. 94 pages.</w:t>
+        <w:t xml:space="preserve">Gard, Mark. 2006. Relationships between flow fluctuations and redd dewatering and juvenile stranding for Chinook Salmon and Steelhead in the Sacramento River between Kesewick Dam and Battle Creek. 94 pages.</w:t>
       </w:r>
     </w:p>
-    <w:bookmarkEnd w:id="26"/>
+    <w:bookmarkEnd w:id="29"/>
     <w:sectPr/>
   </w:body>
 </w:document>
@@ -2032,7 +2480,7 @@
     <w:name w:val="ConstantTok"/>
     <w:basedOn w:val="VerbatimChar"/>
     <w:rPr>
-      <w:color w:val="8f5902"/>
+      <w:color w:val="000000"/>
       <w:shd w:val="clear" w:fill="f8f8f8"/>
     </w:rPr>
   </w:style>
@@ -2048,9 +2496,8 @@
     <w:name w:val="SpecialCharTok"/>
     <w:basedOn w:val="VerbatimChar"/>
     <w:rPr>
-      <w:color w:val="ce5c00"/>
-      <w:shd w:val="clear" w:fill="f8f8f8"/>
-      <w:b/>
+      <w:color w:val="000000"/>
+      <w:shd w:val="clear" w:fill="f8f8f8"/>
     </w:rPr>
   </w:style>
   <w:style w:type="character" w:customStyle="1" w:styleId="StringTok">
@@ -2135,9 +2582,8 @@
     <w:name w:val="FunctionTok"/>
     <w:basedOn w:val="VerbatimChar"/>
     <w:rPr>
-      <w:color w:val="204a87"/>
-      <w:shd w:val="clear" w:fill="f8f8f8"/>
-      <w:b/>
+      <w:color w:val="000000"/>
+      <w:shd w:val="clear" w:fill="f8f8f8"/>
     </w:rPr>
   </w:style>
   <w:style w:type="character" w:customStyle="1" w:styleId="VariableTok">
@@ -2193,7 +2639,7 @@
     <w:name w:val="AttributeTok"/>
     <w:basedOn w:val="VerbatimChar"/>
     <w:rPr>
-      <w:color w:val="204a87"/>
+      <w:color w:val="c4a000"/>
       <w:shd w:val="clear" w:fill="f8f8f8"/>
     </w:rPr>
   </w:style>

</xml_diff>

<commit_message>
end of season documents
</commit_message>
<xml_diff>
--- a/Real-time-Estimates_Prelim_automated_v3.docx
+++ b/Real-time-Estimates_Prelim_automated_v3.docx
@@ -89,7 +89,7 @@
         <w:pStyle w:val="Date"/>
       </w:pPr>
       <w:r>
-        <w:t xml:space="preserve">04</w:t>
+        <w:t xml:space="preserve">16</w:t>
       </w:r>
       <w:r>
         <w:t xml:space="preserve"> </w:t>
@@ -109,7 +109,7 @@
         <w:pStyle w:val="FirstParagraph"/>
       </w:pPr>
       <w:r>
-        <w:t xml:space="preserve">This script constructs real-time winter-run redd dewatering estimates based on most recent data available from CDFW (October 3, 2023) for winter-run data and dewatering estimates from USFWS (2006; see citation). Data are also available in 2023 Winter-run Data file.xls online at</w:t>
+        <w:t xml:space="preserve">This script constructs real-time winter-run redd dewatering estimates based on most recent data available from CDFW (October 10, 2023) for winter-run data and dewatering estimates from USFWS (2006; see citation). Data are also available in 2023 Winter-run Data file.xls online at</w:t>
       </w:r>
       <w:r>
         <w:t xml:space="preserve"> </w:t>
@@ -148,7 +148,7 @@
         <w:pStyle w:val="FirstParagraph"/>
       </w:pPr>
       <w:r>
-        <w:t xml:space="preserve">As of August 31, 2023, the unexpanded redd count is</w:t>
+        <w:t xml:space="preserve">As of September 21, 2023, the unexpanded redd count is</w:t>
       </w:r>
       <w:r>
         <w:t xml:space="preserve"> </w:t>
@@ -539,7 +539,7 @@
         <w:pStyle w:val="FirstParagraph"/>
       </w:pPr>
       <w:r>
-        <w:t xml:space="preserve">As of October 3, 2023,</w:t>
+        <w:t xml:space="preserve">As of October 10, 2023,</w:t>
       </w:r>
       <w:r>
         <w:t xml:space="preserve"> </w:t>
@@ -549,7 +549,7 @@
           <w:bCs/>
           <w:b/>
         </w:rPr>
-        <w:t xml:space="preserve">5</w:t>
+        <w:t xml:space="preserve">7</w:t>
       </w:r>
       <w:r>
         <w:t xml:space="preserve"> </w:t>
@@ -610,7 +610,7 @@
           <w:bCs/>
           <w:b/>
         </w:rPr>
-        <w:t xml:space="preserve">18</w:t>
+        <w:t xml:space="preserve">16</w:t>
       </w:r>
       <w:r>
         <w:t xml:space="preserve"> </w:t>
@@ -650,7 +650,7 @@
           <w:bCs/>
           <w:b/>
         </w:rPr>
-        <w:t xml:space="preserve">8.6%</w:t>
+        <w:t xml:space="preserve">8.4%</w:t>
       </w:r>
       <w:r>
         <w:t xml:space="preserve">.</w:t>
@@ -682,7 +682,7 @@
         <w:t xml:space="preserve"> </w:t>
       </w:r>
       <w:r>
-        <w:t xml:space="preserve">Average September and October Keswick (KES) Flow in cfs, total water volume of each alternative for August through October and September through February in TAF, estimated numbers of SRWC redds dewatered, and percent of population that would be lost under each of the proposed alternatives. KES Flow data uses actual flow-to-date as of 2023-08-31 and proposed flows for the remainder of the incubation period. Redd dewatering is considered at the actual or estimated dewatering flow and with a 250 cfs buffer applied to the actual/estimated dewatering flow. Percentage of the population lost is based on the August 31, 2023 count of 354 Winter-run redds and updated redd counts may be available soon. See Scenario Descriptions file for additional information on each scenario.</w:t>
+        <w:t xml:space="preserve">Average September and October Keswick (KES) Flow in cfs, total water volume of each alternative for August through October and September through February in TAF, estimated numbers of SRWC redds dewatered, and percent of population that would be lost under each of the proposed alternatives. KES Flow data uses actual flow-to-date as of 2023-08-31 and proposed flows for the remainder of the incubation period. Redd dewatering is considered at the actual or estimated dewatering flow and with a 250 cfs buffer applied to the actual/estimated dewatering flow. Percentage of the population lost is based on the September 21, 2023 count of 354 Winter-run redds and updated redd counts may be available soon. See Scenario Descriptions file for additional information on each scenario.</w:t>
       </w:r>
     </w:p>
     <w:tbl>
@@ -692,13 +692,12 @@
         <w:tblLook w:firstRow="1" w:lastRow="0" w:firstColumn="0" w:lastColumn="0" w:noHBand="0" w:noVBand="0" w:val="0020"/>
       </w:tblPr>
       <w:tblGrid>
-        <w:gridCol w:w="5052"/>
-        <w:gridCol w:w="477"/>
-        <w:gridCol w:w="477"/>
-        <w:gridCol w:w="477"/>
-        <w:gridCol w:w="477"/>
-        <w:gridCol w:w="477"/>
-        <w:gridCol w:w="477"/>
+        <w:gridCol w:w="5376"/>
+        <w:gridCol w:w="508"/>
+        <w:gridCol w:w="508"/>
+        <w:gridCol w:w="508"/>
+        <w:gridCol w:w="508"/>
+        <w:gridCol w:w="508"/>
       </w:tblGrid>
       <w:tr>
         <w:trPr>
@@ -748,18 +747,6 @@
               <w:jc w:val="left"/>
             </w:pPr>
             <w:r>
-              <w:t xml:space="preserve">Alt.3l</w:t>
-            </w:r>
-          </w:p>
-        </w:tc>
-        <w:tc>
-          <w:tcPr/>
-          <w:p>
-            <w:pPr>
-              <w:pStyle w:val="Compact"/>
-              <w:jc w:val="left"/>
-            </w:pPr>
-            <w:r>
               <w:t xml:space="preserve">Alt.3m</w:t>
             </w:r>
           </w:p>
@@ -772,19 +759,19 @@
               <w:jc w:val="left"/>
             </w:pPr>
             <w:r>
-              <w:t xml:space="preserve">Alt.3p</w:t>
-            </w:r>
-          </w:p>
-        </w:tc>
-        <w:tc>
-          <w:tcPr/>
-          <w:p>
-            <w:pPr>
-              <w:pStyle w:val="Compact"/>
-              <w:jc w:val="left"/>
-            </w:pPr>
-            <w:r>
-              <w:t xml:space="preserve">Alt.3q</w:t>
+              <w:t xml:space="preserve">Alt.3r</w:t>
+            </w:r>
+          </w:p>
+        </w:tc>
+        <w:tc>
+          <w:tcPr/>
+          <w:p>
+            <w:pPr>
+              <w:pStyle w:val="Compact"/>
+              <w:jc w:val="left"/>
+            </w:pPr>
+            <w:r>
+              <w:t xml:space="preserve">Alt.3s</w:t>
             </w:r>
           </w:p>
         </w:tc>
@@ -862,18 +849,6 @@
             </w:r>
           </w:p>
         </w:tc>
-        <w:tc>
-          <w:tcPr/>
-          <w:p>
-            <w:pPr>
-              <w:pStyle w:val="Compact"/>
-              <w:jc w:val="left"/>
-            </w:pPr>
-            <w:r>
-              <w:t xml:space="preserve">7347</w:t>
-            </w:r>
-          </w:p>
-        </w:tc>
       </w:tr>
       <w:tr>
         <w:tc>
@@ -920,18 +895,6 @@
               <w:jc w:val="left"/>
             </w:pPr>
             <w:r>
-              <w:t xml:space="preserve">6452</w:t>
-            </w:r>
-          </w:p>
-        </w:tc>
-        <w:tc>
-          <w:tcPr/>
-          <w:p>
-            <w:pPr>
-              <w:pStyle w:val="Compact"/>
-              <w:jc w:val="left"/>
-            </w:pPr>
-            <w:r>
               <w:t xml:space="preserve">6361</w:t>
             </w:r>
           </w:p>
@@ -944,19 +907,19 @@
               <w:jc w:val="left"/>
             </w:pPr>
             <w:r>
-              <w:t xml:space="preserve">6219</w:t>
-            </w:r>
-          </w:p>
-        </w:tc>
-        <w:tc>
-          <w:tcPr/>
-          <w:p>
-            <w:pPr>
-              <w:pStyle w:val="Compact"/>
-              <w:jc w:val="left"/>
-            </w:pPr>
-            <w:r>
               <w:t xml:space="preserve">6361</w:t>
+            </w:r>
+          </w:p>
+        </w:tc>
+        <w:tc>
+          <w:tcPr/>
+          <w:p>
+            <w:pPr>
+              <w:pStyle w:val="Compact"/>
+              <w:jc w:val="left"/>
+            </w:pPr>
+            <w:r>
+              <w:t xml:space="preserve">6590</w:t>
             </w:r>
           </w:p>
         </w:tc>
@@ -1006,18 +969,6 @@
               <w:jc w:val="left"/>
             </w:pPr>
             <w:r>
-              <w:t xml:space="preserve">2043</w:t>
-            </w:r>
-          </w:p>
-        </w:tc>
-        <w:tc>
-          <w:tcPr/>
-          <w:p>
-            <w:pPr>
-              <w:pStyle w:val="Compact"/>
-              <w:jc w:val="left"/>
-            </w:pPr>
-            <w:r>
               <w:t xml:space="preserve">2038</w:t>
             </w:r>
           </w:p>
@@ -1030,19 +981,19 @@
               <w:jc w:val="left"/>
             </w:pPr>
             <w:r>
-              <w:t xml:space="preserve">2065</w:t>
-            </w:r>
-          </w:p>
-        </w:tc>
-        <w:tc>
-          <w:tcPr/>
-          <w:p>
-            <w:pPr>
-              <w:pStyle w:val="Compact"/>
-              <w:jc w:val="left"/>
-            </w:pPr>
-            <w:r>
-              <w:t xml:space="preserve">2061</w:t>
+              <w:t xml:space="preserve">2034</w:t>
+            </w:r>
+          </w:p>
+        </w:tc>
+        <w:tc>
+          <w:tcPr/>
+          <w:p>
+            <w:pPr>
+              <w:pStyle w:val="Compact"/>
+              <w:jc w:val="left"/>
+            </w:pPr>
+            <w:r>
+              <w:t xml:space="preserve">2048</w:t>
             </w:r>
           </w:p>
         </w:tc>
@@ -1092,18 +1043,6 @@
               <w:jc w:val="left"/>
             </w:pPr>
             <w:r>
-              <w:t xml:space="preserve">1441</w:t>
-            </w:r>
-          </w:p>
-        </w:tc>
-        <w:tc>
-          <w:tcPr/>
-          <w:p>
-            <w:pPr>
-              <w:pStyle w:val="Compact"/>
-              <w:jc w:val="left"/>
-            </w:pPr>
-            <w:r>
               <w:t xml:space="preserve">1435</w:t>
             </w:r>
           </w:p>
@@ -1116,19 +1055,19 @@
               <w:jc w:val="left"/>
             </w:pPr>
             <w:r>
-              <w:t xml:space="preserve">1427</w:t>
-            </w:r>
-          </w:p>
-        </w:tc>
-        <w:tc>
-          <w:tcPr/>
-          <w:p>
-            <w:pPr>
-              <w:pStyle w:val="Compact"/>
-              <w:jc w:val="left"/>
-            </w:pPr>
-            <w:r>
               <w:t xml:space="preserve">1435</w:t>
+            </w:r>
+          </w:p>
+        </w:tc>
+        <w:tc>
+          <w:tcPr/>
+          <w:p>
+            <w:pPr>
+              <w:pStyle w:val="Compact"/>
+              <w:jc w:val="left"/>
+            </w:pPr>
+            <w:r>
+              <w:t xml:space="preserve">1449</w:t>
             </w:r>
           </w:p>
         </w:tc>
@@ -1154,19 +1093,7 @@
               <w:jc w:val="left"/>
             </w:pPr>
             <w:r>
-              <w:t xml:space="preserve">6</w:t>
-            </w:r>
-          </w:p>
-        </w:tc>
-        <w:tc>
-          <w:tcPr/>
-          <w:p>
-            <w:pPr>
-              <w:pStyle w:val="Compact"/>
-              <w:jc w:val="left"/>
-            </w:pPr>
-            <w:r>
-              <w:t xml:space="preserve">3</w:t>
+              <w:t xml:space="preserve">4</w:t>
             </w:r>
           </w:p>
         </w:tc>
@@ -1240,19 +1167,7 @@
               <w:jc w:val="left"/>
             </w:pPr>
             <w:r>
-              <w:t xml:space="preserve">1.7</w:t>
-            </w:r>
-          </w:p>
-        </w:tc>
-        <w:tc>
-          <w:tcPr/>
-          <w:p>
-            <w:pPr>
-              <w:pStyle w:val="Compact"/>
-              <w:jc w:val="left"/>
-            </w:pPr>
-            <w:r>
-              <w:t xml:space="preserve">0.8</w:t>
+              <w:t xml:space="preserve">1.1</w:t>
             </w:r>
           </w:p>
         </w:tc>
@@ -1326,19 +1241,7 @@
               <w:jc w:val="left"/>
             </w:pPr>
             <w:r>
-              <w:t xml:space="preserve">0.6</w:t>
-            </w:r>
-          </w:p>
-        </w:tc>
-        <w:tc>
-          <w:tcPr/>
-          <w:p>
-            <w:pPr>
-              <w:pStyle w:val="Compact"/>
-              <w:jc w:val="left"/>
-            </w:pPr>
-            <w:r>
-              <w:t xml:space="preserve">0.3</w:t>
+              <w:t xml:space="preserve">0.4</w:t>
             </w:r>
           </w:p>
         </w:tc>
@@ -1412,19 +1315,7 @@
               <w:jc w:val="left"/>
             </w:pPr>
             <w:r>
-              <w:t xml:space="preserve">0.9</w:t>
-            </w:r>
-          </w:p>
-        </w:tc>
-        <w:tc>
-          <w:tcPr/>
-          <w:p>
-            <w:pPr>
-              <w:pStyle w:val="Compact"/>
-              <w:jc w:val="left"/>
-            </w:pPr>
-            <w:r>
-              <w:t xml:space="preserve">0.4</w:t>
+              <w:t xml:space="preserve">0.6</w:t>
             </w:r>
           </w:p>
         </w:tc>
@@ -1498,19 +1389,7 @@
               <w:jc w:val="left"/>
             </w:pPr>
             <w:r>
-              <w:t xml:space="preserve">0.5</w:t>
-            </w:r>
-          </w:p>
-        </w:tc>
-        <w:tc>
-          <w:tcPr/>
-          <w:p>
-            <w:pPr>
-              <w:pStyle w:val="Compact"/>
-              <w:jc w:val="left"/>
-            </w:pPr>
-            <w:r>
-              <w:t xml:space="preserve">0.2</w:t>
+              <w:t xml:space="preserve">0.3</w:t>
             </w:r>
           </w:p>
         </w:tc>
@@ -1584,19 +1463,7 @@
               <w:jc w:val="left"/>
             </w:pPr>
             <w:r>
-              <w:t xml:space="preserve">1.4</w:t>
-            </w:r>
-          </w:p>
-        </w:tc>
-        <w:tc>
-          <w:tcPr/>
-          <w:p>
-            <w:pPr>
-              <w:pStyle w:val="Compact"/>
-              <w:jc w:val="left"/>
-            </w:pPr>
-            <w:r>
-              <w:t xml:space="preserve">0.7</w:t>
+              <w:t xml:space="preserve">0.9</w:t>
             </w:r>
           </w:p>
         </w:tc>
@@ -1670,7 +1537,7 @@
               <w:jc w:val="left"/>
             </w:pPr>
             <w:r>
-              <w:t xml:space="preserve">6</w:t>
+              <w:t xml:space="preserve">4</w:t>
             </w:r>
           </w:p>
         </w:tc>
@@ -1706,31 +1573,19 @@
               <w:jc w:val="left"/>
             </w:pPr>
             <w:r>
-              <w:t xml:space="preserve">6</w:t>
-            </w:r>
-          </w:p>
-        </w:tc>
-        <w:tc>
-          <w:tcPr/>
-          <w:p>
-            <w:pPr>
-              <w:pStyle w:val="Compact"/>
-              <w:jc w:val="left"/>
-            </w:pPr>
-            <w:r>
-              <w:t xml:space="preserve">6</w:t>
-            </w:r>
-          </w:p>
-        </w:tc>
-        <w:tc>
-          <w:tcPr/>
-          <w:p>
-            <w:pPr>
-              <w:pStyle w:val="Compact"/>
-              <w:jc w:val="left"/>
-            </w:pPr>
-            <w:r>
-              <w:t xml:space="preserve">6</w:t>
+              <w:t xml:space="preserve">3</w:t>
+            </w:r>
+          </w:p>
+        </w:tc>
+        <w:tc>
+          <w:tcPr/>
+          <w:p>
+            <w:pPr>
+              <w:pStyle w:val="Compact"/>
+              <w:jc w:val="left"/>
+            </w:pPr>
+            <w:r>
+              <w:t xml:space="preserve">3</w:t>
             </w:r>
           </w:p>
         </w:tc>
@@ -1756,7 +1611,7 @@
               <w:jc w:val="left"/>
             </w:pPr>
             <w:r>
-              <w:t xml:space="preserve">1.7</w:t>
+              <w:t xml:space="preserve">1.1</w:t>
             </w:r>
           </w:p>
         </w:tc>
@@ -1792,31 +1647,19 @@
               <w:jc w:val="left"/>
             </w:pPr>
             <w:r>
-              <w:t xml:space="preserve">1.7</w:t>
-            </w:r>
-          </w:p>
-        </w:tc>
-        <w:tc>
-          <w:tcPr/>
-          <w:p>
-            <w:pPr>
-              <w:pStyle w:val="Compact"/>
-              <w:jc w:val="left"/>
-            </w:pPr>
-            <w:r>
-              <w:t xml:space="preserve">1.7</w:t>
-            </w:r>
-          </w:p>
-        </w:tc>
-        <w:tc>
-          <w:tcPr/>
-          <w:p>
-            <w:pPr>
-              <w:pStyle w:val="Compact"/>
-              <w:jc w:val="left"/>
-            </w:pPr>
-            <w:r>
-              <w:t xml:space="preserve">1.7</w:t>
+              <w:t xml:space="preserve">0.8</w:t>
+            </w:r>
+          </w:p>
+        </w:tc>
+        <w:tc>
+          <w:tcPr/>
+          <w:p>
+            <w:pPr>
+              <w:pStyle w:val="Compact"/>
+              <w:jc w:val="left"/>
+            </w:pPr>
+            <w:r>
+              <w:t xml:space="preserve">0.8</w:t>
             </w:r>
           </w:p>
         </w:tc>
@@ -1854,7 +1697,31 @@
               <w:jc w:val="left"/>
             </w:pPr>
             <w:r>
-              <w:t xml:space="preserve">8.6</w:t>
+              <w:t xml:space="preserve">8.4</w:t>
+            </w:r>
+          </w:p>
+        </w:tc>
+        <w:tc>
+          <w:tcPr/>
+          <w:p>
+            <w:pPr>
+              <w:pStyle w:val="Compact"/>
+              <w:jc w:val="left"/>
+            </w:pPr>
+            <w:r>
+              <w:t xml:space="preserve">7.4</w:t>
+            </w:r>
+          </w:p>
+        </w:tc>
+        <w:tc>
+          <w:tcPr/>
+          <w:p>
+            <w:pPr>
+              <w:pStyle w:val="Compact"/>
+              <w:jc w:val="left"/>
+            </w:pPr>
+            <w:r>
+              <w:t xml:space="preserve">7.2</w:t>
             </w:r>
           </w:p>
         </w:tc>
@@ -1867,42 +1734,6 @@
             </w:pPr>
             <w:r>
               <w:t xml:space="preserve">7.5</w:t>
-            </w:r>
-          </w:p>
-        </w:tc>
-        <w:tc>
-          <w:tcPr/>
-          <w:p>
-            <w:pPr>
-              <w:pStyle w:val="Compact"/>
-              <w:jc w:val="left"/>
-            </w:pPr>
-            <w:r>
-              <w:t xml:space="preserve">7.4</w:t>
-            </w:r>
-          </w:p>
-        </w:tc>
-        <w:tc>
-          <w:tcPr/>
-          <w:p>
-            <w:pPr>
-              <w:pStyle w:val="Compact"/>
-              <w:jc w:val="left"/>
-            </w:pPr>
-            <w:r>
-              <w:t xml:space="preserve">8.5</w:t>
-            </w:r>
-          </w:p>
-        </w:tc>
-        <w:tc>
-          <w:tcPr/>
-          <w:p>
-            <w:pPr>
-              <w:pStyle w:val="Compact"/>
-              <w:jc w:val="left"/>
-            </w:pPr>
-            <w:r>
-              <w:t xml:space="preserve">8.5</w:t>
             </w:r>
           </w:p>
         </w:tc>
@@ -1980,7 +1811,7 @@
         <w:t xml:space="preserve"> </w:t>
       </w:r>
       <w:r>
-        <w:t xml:space="preserve">Actual or estimated emergence dates of SRWC redds and actual or estimated dewatering flow for the September-October estimated redd emergence dates as compared to Keswick flow (in cfs) of proposed management alternatives. Points represent dewatered (De), emerged (EM), or remaining (Re) redds. Numbers inside of points indicate how many redds share that estimated emergence date and actual/estimated dewatering flow. Points that fall above/to the right of a flow alternative line are expected to be dewatered given that management alternative is followed. Points that fall below/to the left of/on a flow alternative line are not expected to be dewatered, given that management alternative is followed. Shaded gray box shows period of real-time flow data; dashed black line equals KWK gauge flow and solid black line equals KES flow (from</w:t>
+        <w:t xml:space="preserve">Actual or estimated emergence dates of SRWC redds and actual or estimated dewatering flow for the September-October estimated redd emergence dates as compared to Keswick flow (in cfs) of proposed management alternatives. Points represent dewatered (De), emerged (Em), or remaining (Re) redds. Numbers inside of points indicate how many redds share that estimated emergence date and actual/estimated dewatering flow. Points that fall above/to the right of a flow alternative line are expected to be dewatered given that management alternative is followed. Points that fall below/to the left of/on a flow alternative line are not expected to be dewatered, given that management alternative is followed. Shaded gray box shows period of real-time flow data; dashed black line equals KWK gauge flow and solid black line equals KES flow (from</w:t>
       </w:r>
       <w:r>
         <w:t xml:space="preserve"> </w:t>

</xml_diff>